<commit_message>
Completed Part 1 of Assignment 3.
</commit_message>
<xml_diff>
--- a/Assignments/Assignment 3/Assignment3.docx
+++ b/Assignments/Assignment 3/Assignment3.docx
@@ -1,6 +1,6 @@
 
 <file path=word/document.xml><?xml version="1.0" encoding="utf-8"?>
-<w:document xmlns:wpc="http://schemas.microsoft.com/office/word/2010/wordprocessingCanvas" xmlns:mc="http://schemas.openxmlformats.org/markup-compatibility/2006" xmlns:o="urn:schemas-microsoft-com:office:office" xmlns:r="http://schemas.openxmlformats.org/officeDocument/2006/relationships" xmlns:m="http://schemas.openxmlformats.org/officeDocument/2006/math" xmlns:v="urn:schemas-microsoft-com:vml" xmlns:wp14="http://schemas.microsoft.com/office/word/2010/wordprocessingDrawing" xmlns:wp="http://schemas.openxmlformats.org/drawingml/2006/wordprocessingDrawing" xmlns:w10="urn:schemas-microsoft-com:office:word" xmlns:w="http://schemas.openxmlformats.org/wordprocessingml/2006/main" xmlns:w14="http://schemas.microsoft.com/office/word/2010/wordml" xmlns:wpg="http://schemas.microsoft.com/office/word/2010/wordprocessingGroup" xmlns:wpi="http://schemas.microsoft.com/office/word/2010/wordprocessingInk" xmlns:wne="http://schemas.microsoft.com/office/word/2006/wordml" xmlns:wps="http://schemas.microsoft.com/office/word/2010/wordprocessingShape" mc:Ignorable="w14 wp14">
+<w:document xmlns:wpc="http://schemas.microsoft.com/office/word/2010/wordprocessingCanvas" xmlns:mc="http://schemas.openxmlformats.org/markup-compatibility/2006" xmlns:o="urn:schemas-microsoft-com:office:office" xmlns:r="http://schemas.openxmlformats.org/officeDocument/2006/relationships" xmlns:m="http://schemas.openxmlformats.org/officeDocument/2006/math" xmlns:v="urn:schemas-microsoft-com:vml" xmlns:wp14="http://schemas.microsoft.com/office/word/2010/wordprocessingDrawing" xmlns:wp="http://schemas.openxmlformats.org/drawingml/2006/wordprocessingDrawing" xmlns:w10="urn:schemas-microsoft-com:office:word" xmlns:w="http://schemas.openxmlformats.org/wordprocessingml/2006/main" xmlns:w14="http://schemas.microsoft.com/office/word/2010/wordml" xmlns:w15="http://schemas.microsoft.com/office/word/2012/wordml" xmlns:wpg="http://schemas.microsoft.com/office/word/2010/wordprocessingGroup" xmlns:wpi="http://schemas.microsoft.com/office/word/2010/wordprocessingInk" xmlns:wne="http://schemas.microsoft.com/office/word/2006/wordml" xmlns:wps="http://schemas.microsoft.com/office/word/2010/wordprocessingShape" mc:Ignorable="w14 w15 wp14">
   <w:body>
     <w:p>
       <w:pPr>
@@ -379,41 +379,13 @@
         <w:rPr>
           <w:rFonts w:ascii="Times New Roman" w:hAnsi="Times New Roman"/>
         </w:rPr>
-        <w:t xml:space="preserve">written using the </w:t>
-      </w:r>
-      <w:proofErr w:type="spellStart"/>
-      <w:r>
-        <w:rPr>
-          <w:rFonts w:ascii="Times New Roman" w:hAnsi="Times New Roman"/>
-        </w:rPr>
-        <w:t>pcap</w:t>
-      </w:r>
-      <w:proofErr w:type="spellEnd"/>
-      <w:r>
-        <w:rPr>
-          <w:rFonts w:ascii="Times New Roman" w:hAnsi="Times New Roman"/>
-        </w:rPr>
-        <w:t xml:space="preserve"> library. </w:t>
-      </w:r>
-      <w:r>
-        <w:rPr>
-          <w:rFonts w:ascii="Times New Roman" w:hAnsi="Times New Roman"/>
-        </w:rPr>
-        <w:t xml:space="preserve">With </w:t>
-      </w:r>
-      <w:proofErr w:type="spellStart"/>
-      <w:r>
-        <w:rPr>
-          <w:rFonts w:ascii="Times New Roman" w:hAnsi="Times New Roman"/>
-        </w:rPr>
-        <w:t>pcap</w:t>
-      </w:r>
-      <w:proofErr w:type="spellEnd"/>
-      <w:r>
-        <w:rPr>
-          <w:rFonts w:ascii="Times New Roman" w:hAnsi="Times New Roman"/>
-        </w:rPr>
-        <w:t>, the task of sniffers becomes invoking a simple sequence of procedures in the pcap library. At the end of the sequence, packets will be put in buffer for further processing as soon as they are captured. All the details of packet capturing are handled by the pcap library. Tim Carstens has written a tutorial on how to use pcap library to write a sniffer program. The tutorial is available at http://www.tcpdump.org/pcap.htm. In this task, you need to read the tutorial, play with the program sniffex included in the tutorial, read the source code sniffex.c, and solve the following problems:</w:t>
+        <w:t xml:space="preserve">written using the pcap library. </w:t>
+      </w:r>
+      <w:r>
+        <w:rPr>
+          <w:rFonts w:ascii="Times New Roman" w:hAnsi="Times New Roman"/>
+        </w:rPr>
+        <w:t>With pcap, the task of sniffers becomes invoking a simple sequence of procedures in the pcap library. At the end of the sequence, packets will be put in buffer for further processing as soon as they are captured. All the details of packet capturing are handled by the pcap library. Tim Carstens has written a tutorial on how to use pcap library to write a sniffer program. The tutorial is available at http://www.tcpdump.org/pcap.htm. In this task, you need to read the tutorial, play with the program sniffex included in the tutorial, read the source code sniffex.c, and solve the following problems:</w:t>
       </w:r>
     </w:p>
     <w:p>
@@ -461,6 +433,170 @@
         <w:jc w:val="both"/>
         <w:rPr>
           <w:rFonts w:ascii="Times New Roman" w:hAnsi="Times New Roman"/>
+          <w:color w:val="0070C0"/>
+        </w:rPr>
+      </w:pPr>
+      <w:r>
+        <w:rPr>
+          <w:rFonts w:ascii="Times New Roman" w:hAnsi="Times New Roman"/>
+          <w:color w:val="0070C0"/>
+        </w:rPr>
+        <w:t>Sniffer programs will need to utilize pcap library calls.  The ones used in “sniffex.c” are the following:</w:t>
+      </w:r>
+    </w:p>
+    <w:p>
+      <w:pPr>
+        <w:spacing w:before="200" w:after="200"/>
+        <w:jc w:val="both"/>
+        <w:rPr>
+          <w:rFonts w:ascii="Times New Roman" w:hAnsi="Times New Roman"/>
+          <w:color w:val="0070C0"/>
+        </w:rPr>
+      </w:pPr>
+      <w:r>
+        <w:rPr>
+          <w:rFonts w:ascii="Times New Roman" w:hAnsi="Times New Roman"/>
+          <w:color w:val="0070C0"/>
+        </w:rPr>
+        <w:t>Pcap_lookupnet -</w:t>
+      </w:r>
+      <w:r>
+        <w:rPr>
+          <w:rFonts w:ascii="Times New Roman" w:hAnsi="Times New Roman"/>
+          <w:color w:val="0070C0"/>
+        </w:rPr>
+        <w:tab/>
+        <w:t>determines IPv4 network number and associated mask</w:t>
+      </w:r>
+    </w:p>
+    <w:p>
+      <w:pPr>
+        <w:spacing w:before="200" w:after="200"/>
+        <w:jc w:val="both"/>
+        <w:rPr>
+          <w:rFonts w:ascii="Times New Roman" w:hAnsi="Times New Roman"/>
+          <w:color w:val="0070C0"/>
+        </w:rPr>
+      </w:pPr>
+      <w:r>
+        <w:rPr>
+          <w:rFonts w:ascii="Times New Roman" w:hAnsi="Times New Roman"/>
+          <w:color w:val="0070C0"/>
+        </w:rPr>
+        <w:t xml:space="preserve">Pcap_open_live - </w:t>
+      </w:r>
+      <w:r>
+        <w:rPr>
+          <w:rFonts w:ascii="Times New Roman" w:hAnsi="Times New Roman"/>
+          <w:color w:val="0070C0"/>
+        </w:rPr>
+        <w:tab/>
+        <w:t>used to obtain capture device</w:t>
+      </w:r>
+    </w:p>
+    <w:p>
+      <w:pPr>
+        <w:spacing w:before="200" w:after="200"/>
+        <w:jc w:val="both"/>
+        <w:rPr>
+          <w:rFonts w:ascii="Times New Roman" w:hAnsi="Times New Roman"/>
+          <w:color w:val="0070C0"/>
+        </w:rPr>
+      </w:pPr>
+      <w:r>
+        <w:rPr>
+          <w:rFonts w:ascii="Times New Roman" w:hAnsi="Times New Roman"/>
+          <w:color w:val="0070C0"/>
+        </w:rPr>
+        <w:t xml:space="preserve">Pcap_datalink - </w:t>
+      </w:r>
+      <w:r>
+        <w:rPr>
+          <w:rFonts w:ascii="Times New Roman" w:hAnsi="Times New Roman"/>
+          <w:color w:val="0070C0"/>
+        </w:rPr>
+        <w:tab/>
+      </w:r>
+      <w:r>
+        <w:rPr>
+          <w:rFonts w:ascii="Times New Roman" w:hAnsi="Times New Roman"/>
+          <w:color w:val="0070C0"/>
+        </w:rPr>
+        <w:tab/>
+        <w:t>returns link layer type – makes sure it’s Ethernet</w:t>
+      </w:r>
+    </w:p>
+    <w:p>
+      <w:pPr>
+        <w:spacing w:before="200" w:after="200"/>
+        <w:jc w:val="both"/>
+        <w:rPr>
+          <w:rFonts w:ascii="Times New Roman" w:hAnsi="Times New Roman"/>
+          <w:color w:val="0070C0"/>
+        </w:rPr>
+      </w:pPr>
+      <w:r>
+        <w:rPr>
+          <w:rFonts w:ascii="Times New Roman" w:hAnsi="Times New Roman"/>
+          <w:color w:val="0070C0"/>
+        </w:rPr>
+        <w:lastRenderedPageBreak/>
+        <w:t xml:space="preserve">Pcap_setfilter - </w:t>
+      </w:r>
+      <w:r>
+        <w:rPr>
+          <w:rFonts w:ascii="Times New Roman" w:hAnsi="Times New Roman"/>
+          <w:color w:val="0070C0"/>
+        </w:rPr>
+        <w:tab/>
+      </w:r>
+      <w:r>
+        <w:rPr>
+          <w:rFonts w:ascii="Times New Roman" w:hAnsi="Times New Roman"/>
+          <w:color w:val="0070C0"/>
+        </w:rPr>
+        <w:tab/>
+        <w:t>applies a filter to a bpf_program struct</w:t>
+      </w:r>
+    </w:p>
+    <w:p>
+      <w:pPr>
+        <w:spacing w:before="200" w:after="200"/>
+        <w:jc w:val="both"/>
+        <w:rPr>
+          <w:rFonts w:ascii="Times New Roman" w:hAnsi="Times New Roman"/>
+          <w:color w:val="0070C0"/>
+        </w:rPr>
+      </w:pPr>
+      <w:r>
+        <w:rPr>
+          <w:rFonts w:ascii="Times New Roman" w:hAnsi="Times New Roman"/>
+          <w:color w:val="0070C0"/>
+        </w:rPr>
+        <w:t xml:space="preserve">Pcap_loop - </w:t>
+      </w:r>
+      <w:r>
+        <w:rPr>
+          <w:rFonts w:ascii="Times New Roman" w:hAnsi="Times New Roman"/>
+          <w:color w:val="0070C0"/>
+        </w:rPr>
+        <w:tab/>
+      </w:r>
+      <w:r>
+        <w:rPr>
+          <w:rFonts w:ascii="Times New Roman" w:hAnsi="Times New Roman"/>
+          <w:color w:val="0070C0"/>
+        </w:rPr>
+        <w:tab/>
+        <w:t>processes packets from capture until a certain number of packets are processed</w:t>
+      </w:r>
+    </w:p>
+    <w:p>
+      <w:pPr>
+        <w:spacing w:before="200" w:after="200"/>
+        <w:jc w:val="both"/>
+        <w:rPr>
+          <w:rFonts w:ascii="Times New Roman" w:hAnsi="Times New Roman"/>
         </w:rPr>
       </w:pPr>
       <w:r>
@@ -483,13 +619,130 @@
         <w:jc w:val="both"/>
         <w:rPr>
           <w:rFonts w:ascii="Times New Roman" w:hAnsi="Times New Roman"/>
-        </w:rPr>
-      </w:pPr>
-      <w:r>
-        <w:rPr>
-          <w:rFonts w:ascii="Times New Roman" w:hAnsi="Times New Roman"/>
-          <w:b/>
-        </w:rPr>
+          <w:color w:val="0070C0"/>
+        </w:rPr>
+      </w:pPr>
+      <w:r>
+        <w:rPr>
+          <w:rFonts w:ascii="Times New Roman" w:hAnsi="Times New Roman"/>
+          <w:color w:val="0070C0"/>
+        </w:rPr>
+        <w:t xml:space="preserve">You need root privilege in order to open the socket.  </w:t>
+      </w:r>
+    </w:p>
+    <w:p>
+      <w:pPr>
+        <w:spacing w:before="200" w:after="200"/>
+        <w:jc w:val="both"/>
+        <w:rPr>
+          <w:rFonts w:ascii="Times New Roman" w:hAnsi="Times New Roman"/>
+        </w:rPr>
+      </w:pPr>
+      <w:r>
+        <w:rPr>
+          <w:noProof/>
+          <w:lang w:eastAsia="en-US"/>
+        </w:rPr>
+        <w:drawing>
+          <wp:inline distT="0" distB="0" distL="0" distR="0" wp14:anchorId="0B99C684" wp14:editId="3F560331">
+            <wp:extent cx="5943600" cy="4900295"/>
+            <wp:effectExtent l="0" t="0" r="0" b="0"/>
+            <wp:docPr id="1" name="Picture 1"/>
+            <wp:cNvGraphicFramePr>
+              <a:graphicFrameLocks xmlns:a="http://schemas.openxmlformats.org/drawingml/2006/main" noChangeAspect="1"/>
+            </wp:cNvGraphicFramePr>
+            <a:graphic xmlns:a="http://schemas.openxmlformats.org/drawingml/2006/main">
+              <a:graphicData uri="http://schemas.openxmlformats.org/drawingml/2006/picture">
+                <pic:pic xmlns:pic="http://schemas.openxmlformats.org/drawingml/2006/picture">
+                  <pic:nvPicPr>
+                    <pic:cNvPr id="1" name=""/>
+                    <pic:cNvPicPr/>
+                  </pic:nvPicPr>
+                  <pic:blipFill>
+                    <a:blip r:embed="rId7"/>
+                    <a:stretch>
+                      <a:fillRect/>
+                    </a:stretch>
+                  </pic:blipFill>
+                  <pic:spPr>
+                    <a:xfrm>
+                      <a:off x="0" y="0"/>
+                      <a:ext cx="5943600" cy="4900295"/>
+                    </a:xfrm>
+                    <a:prstGeom prst="rect">
+                      <a:avLst/>
+                    </a:prstGeom>
+                  </pic:spPr>
+                </pic:pic>
+              </a:graphicData>
+            </a:graphic>
+          </wp:inline>
+        </w:drawing>
+      </w:r>
+    </w:p>
+    <w:p>
+      <w:pPr>
+        <w:spacing w:before="200" w:after="200"/>
+        <w:jc w:val="both"/>
+        <w:rPr>
+          <w:rFonts w:ascii="Times New Roman" w:hAnsi="Times New Roman"/>
+          <w:color w:val="0070C0"/>
+        </w:rPr>
+      </w:pPr>
+      <w:r>
+        <w:rPr>
+          <w:rFonts w:ascii="Times New Roman" w:hAnsi="Times New Roman"/>
+          <w:color w:val="0070C0"/>
+        </w:rPr>
+        <w:t>The point of failure is after the printing of the capture info.</w:t>
+      </w:r>
+    </w:p>
+    <w:p>
+      <w:pPr>
+        <w:spacing w:before="200" w:after="200"/>
+        <w:jc w:val="both"/>
+        <w:rPr>
+          <w:rFonts w:ascii="Times New Roman" w:hAnsi="Times New Roman"/>
+          <w:color w:val="0070C0"/>
+        </w:rPr>
+      </w:pPr>
+      <w:r>
+        <w:rPr>
+          <w:rFonts w:ascii="Times New Roman" w:hAnsi="Times New Roman"/>
+          <w:color w:val="0070C0"/>
+        </w:rPr>
+        <w:t>The library call that returns an error code is pcap_open_live.</w:t>
+      </w:r>
+    </w:p>
+    <w:p>
+      <w:pPr>
+        <w:rPr>
+          <w:rFonts w:ascii="Times New Roman" w:hAnsi="Times New Roman"/>
+          <w:b/>
+        </w:rPr>
+      </w:pPr>
+      <w:r>
+        <w:rPr>
+          <w:rFonts w:ascii="Times New Roman" w:hAnsi="Times New Roman"/>
+          <w:b/>
+        </w:rPr>
+        <w:br w:type="page"/>
+      </w:r>
+    </w:p>
+    <w:p>
+      <w:pPr>
+        <w:spacing w:before="200" w:after="200"/>
+        <w:jc w:val="both"/>
+        <w:rPr>
+          <w:rFonts w:ascii="Times New Roman" w:hAnsi="Times New Roman"/>
+        </w:rPr>
+      </w:pPr>
+      <w:r>
+        <w:rPr>
+          <w:rFonts w:ascii="Times New Roman" w:hAnsi="Times New Roman"/>
+          <w:b/>
+        </w:rPr>
+        <w:lastRenderedPageBreak/>
         <w:t>Problem 3:</w:t>
       </w:r>
       <w:r>
@@ -505,13 +758,339 @@
         <w:jc w:val="both"/>
         <w:rPr>
           <w:rFonts w:ascii="Times New Roman" w:hAnsi="Times New Roman"/>
-        </w:rPr>
-      </w:pPr>
-      <w:r>
-        <w:rPr>
-          <w:rFonts w:ascii="Times New Roman" w:hAnsi="Times New Roman"/>
-          <w:b/>
-        </w:rPr>
+          <w:color w:val="0070C0"/>
+        </w:rPr>
+      </w:pPr>
+      <w:r>
+        <w:rPr>
+          <w:rFonts w:ascii="Times New Roman" w:hAnsi="Times New Roman"/>
+          <w:color w:val="0070C0"/>
+        </w:rPr>
+        <w:t>Promiscuous mode set to True:</w:t>
+      </w:r>
+    </w:p>
+    <w:p>
+      <w:pPr>
+        <w:spacing w:before="200" w:after="200"/>
+        <w:jc w:val="both"/>
+        <w:rPr>
+          <w:rFonts w:ascii="Times New Roman" w:hAnsi="Times New Roman"/>
+          <w:color w:val="0070C0"/>
+        </w:rPr>
+      </w:pPr>
+      <w:r>
+        <w:rPr>
+          <w:rFonts w:ascii="Times New Roman" w:hAnsi="Times New Roman"/>
+          <w:color w:val="0070C0"/>
+        </w:rPr>
+        <w:t>Notice that the VM has an IP address of 192.168.73.128.  It has recorded packets from 192.168.73.1 to another destination.</w:t>
+      </w:r>
+    </w:p>
+    <w:p>
+      <w:pPr>
+        <w:spacing w:before="200" w:after="200"/>
+        <w:jc w:val="both"/>
+        <w:rPr>
+          <w:rFonts w:ascii="Times New Roman" w:hAnsi="Times New Roman"/>
+        </w:rPr>
+      </w:pPr>
+      <w:r>
+        <w:rPr>
+          <w:noProof/>
+          <w:lang w:eastAsia="en-US"/>
+        </w:rPr>
+        <w:drawing>
+          <wp:inline distT="0" distB="0" distL="0" distR="0" wp14:anchorId="36F2B7EB" wp14:editId="27193352">
+            <wp:extent cx="5943600" cy="4900295"/>
+            <wp:effectExtent l="0" t="0" r="0" b="0"/>
+            <wp:docPr id="2" name="Picture 2"/>
+            <wp:cNvGraphicFramePr>
+              <a:graphicFrameLocks xmlns:a="http://schemas.openxmlformats.org/drawingml/2006/main" noChangeAspect="1"/>
+            </wp:cNvGraphicFramePr>
+            <a:graphic xmlns:a="http://schemas.openxmlformats.org/drawingml/2006/main">
+              <a:graphicData uri="http://schemas.openxmlformats.org/drawingml/2006/picture">
+                <pic:pic xmlns:pic="http://schemas.openxmlformats.org/drawingml/2006/picture">
+                  <pic:nvPicPr>
+                    <pic:cNvPr id="1" name=""/>
+                    <pic:cNvPicPr/>
+                  </pic:nvPicPr>
+                  <pic:blipFill>
+                    <a:blip r:embed="rId8"/>
+                    <a:stretch>
+                      <a:fillRect/>
+                    </a:stretch>
+                  </pic:blipFill>
+                  <pic:spPr>
+                    <a:xfrm>
+                      <a:off x="0" y="0"/>
+                      <a:ext cx="5943600" cy="4900295"/>
+                    </a:xfrm>
+                    <a:prstGeom prst="rect">
+                      <a:avLst/>
+                    </a:prstGeom>
+                  </pic:spPr>
+                </pic:pic>
+              </a:graphicData>
+            </a:graphic>
+          </wp:inline>
+        </w:drawing>
+      </w:r>
+    </w:p>
+    <w:p>
+      <w:pPr>
+        <w:spacing w:before="200" w:after="200"/>
+        <w:jc w:val="both"/>
+        <w:rPr>
+          <w:rFonts w:ascii="Times New Roman" w:hAnsi="Times New Roman"/>
+        </w:rPr>
+      </w:pPr>
+    </w:p>
+    <w:p>
+      <w:pPr>
+        <w:rPr>
+          <w:rFonts w:ascii="Times New Roman" w:hAnsi="Times New Roman"/>
+          <w:color w:val="0070C0"/>
+        </w:rPr>
+      </w:pPr>
+      <w:r>
+        <w:rPr>
+          <w:rFonts w:ascii="Times New Roman" w:hAnsi="Times New Roman"/>
+          <w:color w:val="0070C0"/>
+        </w:rPr>
+        <w:br w:type="page"/>
+      </w:r>
+    </w:p>
+    <w:p>
+      <w:pPr>
+        <w:spacing w:before="200" w:after="200"/>
+        <w:jc w:val="both"/>
+        <w:rPr>
+          <w:rFonts w:ascii="Times New Roman" w:hAnsi="Times New Roman"/>
+          <w:color w:val="0070C0"/>
+        </w:rPr>
+      </w:pPr>
+      <w:r>
+        <w:rPr>
+          <w:rFonts w:ascii="Times New Roman" w:hAnsi="Times New Roman"/>
+          <w:color w:val="0070C0"/>
+        </w:rPr>
+        <w:lastRenderedPageBreak/>
+        <w:t>Promiscuous mode set to False/Off</w:t>
+      </w:r>
+      <w:r>
+        <w:rPr>
+          <w:rFonts w:ascii="Times New Roman" w:hAnsi="Times New Roman"/>
+          <w:color w:val="0070C0"/>
+        </w:rPr>
+        <w:t xml:space="preserve"> in sniffex.c</w:t>
+      </w:r>
+      <w:r>
+        <w:rPr>
+          <w:rFonts w:ascii="Times New Roman" w:hAnsi="Times New Roman"/>
+          <w:color w:val="0070C0"/>
+        </w:rPr>
+        <w:t>:</w:t>
+      </w:r>
+    </w:p>
+    <w:p>
+      <w:pPr>
+        <w:spacing w:before="200" w:after="200"/>
+        <w:jc w:val="both"/>
+        <w:rPr>
+          <w:rFonts w:ascii="Times New Roman" w:hAnsi="Times New Roman"/>
+        </w:rPr>
+      </w:pPr>
+      <w:r>
+        <w:rPr>
+          <w:noProof/>
+          <w:lang w:eastAsia="en-US"/>
+        </w:rPr>
+        <w:drawing>
+          <wp:inline distT="0" distB="0" distL="0" distR="0" wp14:anchorId="78F0D3CD" wp14:editId="11212D54">
+            <wp:extent cx="5943600" cy="4900295"/>
+            <wp:effectExtent l="0" t="0" r="0" b="0"/>
+            <wp:docPr id="3" name="Picture 3"/>
+            <wp:cNvGraphicFramePr>
+              <a:graphicFrameLocks xmlns:a="http://schemas.openxmlformats.org/drawingml/2006/main" noChangeAspect="1"/>
+            </wp:cNvGraphicFramePr>
+            <a:graphic xmlns:a="http://schemas.openxmlformats.org/drawingml/2006/main">
+              <a:graphicData uri="http://schemas.openxmlformats.org/drawingml/2006/picture">
+                <pic:pic xmlns:pic="http://schemas.openxmlformats.org/drawingml/2006/picture">
+                  <pic:nvPicPr>
+                    <pic:cNvPr id="1" name=""/>
+                    <pic:cNvPicPr/>
+                  </pic:nvPicPr>
+                  <pic:blipFill>
+                    <a:blip r:embed="rId9"/>
+                    <a:stretch>
+                      <a:fillRect/>
+                    </a:stretch>
+                  </pic:blipFill>
+                  <pic:spPr>
+                    <a:xfrm>
+                      <a:off x="0" y="0"/>
+                      <a:ext cx="5943600" cy="4900295"/>
+                    </a:xfrm>
+                    <a:prstGeom prst="rect">
+                      <a:avLst/>
+                    </a:prstGeom>
+                  </pic:spPr>
+                </pic:pic>
+              </a:graphicData>
+            </a:graphic>
+          </wp:inline>
+        </w:drawing>
+      </w:r>
+    </w:p>
+    <w:p>
+      <w:pPr>
+        <w:spacing w:before="200" w:after="200"/>
+        <w:jc w:val="both"/>
+        <w:rPr>
+          <w:rFonts w:ascii="Times New Roman" w:hAnsi="Times New Roman"/>
+        </w:rPr>
+      </w:pPr>
+    </w:p>
+    <w:p>
+      <w:pPr>
+        <w:rPr>
+          <w:rFonts w:ascii="Times New Roman" w:hAnsi="Times New Roman"/>
+          <w:color w:val="0070C0"/>
+        </w:rPr>
+      </w:pPr>
+      <w:r>
+        <w:rPr>
+          <w:rFonts w:ascii="Times New Roman" w:hAnsi="Times New Roman"/>
+          <w:color w:val="0070C0"/>
+        </w:rPr>
+        <w:br w:type="page"/>
+      </w:r>
+    </w:p>
+    <w:p>
+      <w:pPr>
+        <w:spacing w:before="200" w:after="200"/>
+        <w:jc w:val="both"/>
+        <w:rPr>
+          <w:rFonts w:ascii="Times New Roman" w:hAnsi="Times New Roman"/>
+          <w:color w:val="0070C0"/>
+        </w:rPr>
+      </w:pPr>
+      <w:r>
+        <w:rPr>
+          <w:rFonts w:ascii="Times New Roman" w:hAnsi="Times New Roman"/>
+          <w:color w:val="0070C0"/>
+        </w:rPr>
+        <w:lastRenderedPageBreak/>
+        <w:t>Packets collected:</w:t>
+      </w:r>
+    </w:p>
+    <w:p>
+      <w:pPr>
+        <w:spacing w:before="200" w:after="200"/>
+        <w:jc w:val="both"/>
+        <w:rPr>
+          <w:rFonts w:ascii="Times New Roman" w:hAnsi="Times New Roman"/>
+          <w:color w:val="0070C0"/>
+        </w:rPr>
+      </w:pPr>
+      <w:r>
+        <w:rPr>
+          <w:noProof/>
+          <w:lang w:eastAsia="en-US"/>
+        </w:rPr>
+        <w:drawing>
+          <wp:inline distT="0" distB="0" distL="0" distR="0" wp14:anchorId="1967C553" wp14:editId="36099DFB">
+            <wp:extent cx="5943600" cy="4900295"/>
+            <wp:effectExtent l="0" t="0" r="0" b="0"/>
+            <wp:docPr id="4" name="Picture 4"/>
+            <wp:cNvGraphicFramePr>
+              <a:graphicFrameLocks xmlns:a="http://schemas.openxmlformats.org/drawingml/2006/main" noChangeAspect="1"/>
+            </wp:cNvGraphicFramePr>
+            <a:graphic xmlns:a="http://schemas.openxmlformats.org/drawingml/2006/main">
+              <a:graphicData uri="http://schemas.openxmlformats.org/drawingml/2006/picture">
+                <pic:pic xmlns:pic="http://schemas.openxmlformats.org/drawingml/2006/picture">
+                  <pic:nvPicPr>
+                    <pic:cNvPr id="1" name=""/>
+                    <pic:cNvPicPr/>
+                  </pic:nvPicPr>
+                  <pic:blipFill>
+                    <a:blip r:embed="rId10"/>
+                    <a:stretch>
+                      <a:fillRect/>
+                    </a:stretch>
+                  </pic:blipFill>
+                  <pic:spPr>
+                    <a:xfrm>
+                      <a:off x="0" y="0"/>
+                      <a:ext cx="5943600" cy="4900295"/>
+                    </a:xfrm>
+                    <a:prstGeom prst="rect">
+                      <a:avLst/>
+                    </a:prstGeom>
+                  </pic:spPr>
+                </pic:pic>
+              </a:graphicData>
+            </a:graphic>
+          </wp:inline>
+        </w:drawing>
+      </w:r>
+    </w:p>
+    <w:p>
+      <w:pPr>
+        <w:spacing w:before="200" w:after="200"/>
+        <w:jc w:val="both"/>
+        <w:rPr>
+          <w:rFonts w:ascii="Times New Roman" w:hAnsi="Times New Roman"/>
+          <w:color w:val="0070C0"/>
+        </w:rPr>
+      </w:pPr>
+      <w:r>
+        <w:rPr>
+          <w:rFonts w:ascii="Times New Roman" w:hAnsi="Times New Roman"/>
+          <w:color w:val="0070C0"/>
+        </w:rPr>
+        <w:t>There have been no packets collected in non-promiscuous mode.</w:t>
+      </w:r>
+    </w:p>
+    <w:p>
+      <w:pPr>
+        <w:spacing w:before="200" w:after="200"/>
+        <w:jc w:val="both"/>
+        <w:rPr>
+          <w:rFonts w:ascii="Times New Roman" w:hAnsi="Times New Roman"/>
+          <w:color w:val="0070C0"/>
+        </w:rPr>
+      </w:pPr>
+    </w:p>
+    <w:p>
+      <w:pPr>
+        <w:rPr>
+          <w:rFonts w:ascii="Times New Roman" w:hAnsi="Times New Roman"/>
+          <w:b/>
+        </w:rPr>
+      </w:pPr>
+      <w:r>
+        <w:rPr>
+          <w:rFonts w:ascii="Times New Roman" w:hAnsi="Times New Roman"/>
+          <w:b/>
+        </w:rPr>
+        <w:br w:type="page"/>
+      </w:r>
+    </w:p>
+    <w:p>
+      <w:pPr>
+        <w:spacing w:before="200" w:after="200"/>
+        <w:jc w:val="both"/>
+        <w:rPr>
+          <w:rFonts w:ascii="Times New Roman" w:hAnsi="Times New Roman"/>
+        </w:rPr>
+      </w:pPr>
+      <w:r>
+        <w:rPr>
+          <w:rFonts w:ascii="Times New Roman" w:hAnsi="Times New Roman"/>
+          <w:b/>
+        </w:rPr>
+        <w:lastRenderedPageBreak/>
         <w:t>Problem 4</w:t>
       </w:r>
       <w:r>
@@ -538,8 +1117,200 @@
         <w:rPr>
           <w:rFonts w:ascii="Times New Roman" w:hAnsi="Times New Roman"/>
         </w:rPr>
+        <w:t>Capture the ICMP packets between two specific hosts.</w:t>
+      </w:r>
+    </w:p>
+    <w:p>
+      <w:pPr>
+        <w:spacing w:before="200" w:after="200"/>
+        <w:jc w:val="both"/>
+        <w:rPr>
+          <w:rFonts w:ascii="Times New Roman" w:hAnsi="Times New Roman"/>
+          <w:color w:val="0070C0"/>
+        </w:rPr>
+      </w:pPr>
+      <w:r>
+        <w:rPr>
+          <w:rFonts w:ascii="Times New Roman" w:hAnsi="Times New Roman"/>
+          <w:color w:val="0070C0"/>
+        </w:rPr>
+        <w:t>Modified filter expression from the default “tcp and port 23” to “icmp”.  See source code:</w:t>
+      </w:r>
+    </w:p>
+    <w:p>
+      <w:pPr>
+        <w:spacing w:before="200" w:after="200"/>
+        <w:jc w:val="both"/>
+        <w:rPr>
+          <w:rFonts w:ascii="Times New Roman" w:hAnsi="Times New Roman"/>
+        </w:rPr>
+      </w:pPr>
+      <w:r>
+        <w:rPr>
+          <w:noProof/>
+          <w:lang w:eastAsia="en-US"/>
+        </w:rPr>
+        <w:drawing>
+          <wp:inline distT="0" distB="0" distL="0" distR="0" wp14:anchorId="2FD4BA07" wp14:editId="6F165CB4">
+            <wp:extent cx="5943600" cy="4900295"/>
+            <wp:effectExtent l="0" t="0" r="0" b="0"/>
+            <wp:docPr id="6" name="Picture 6"/>
+            <wp:cNvGraphicFramePr>
+              <a:graphicFrameLocks xmlns:a="http://schemas.openxmlformats.org/drawingml/2006/main" noChangeAspect="1"/>
+            </wp:cNvGraphicFramePr>
+            <a:graphic xmlns:a="http://schemas.openxmlformats.org/drawingml/2006/main">
+              <a:graphicData uri="http://schemas.openxmlformats.org/drawingml/2006/picture">
+                <pic:pic xmlns:pic="http://schemas.openxmlformats.org/drawingml/2006/picture">
+                  <pic:nvPicPr>
+                    <pic:cNvPr id="1" name=""/>
+                    <pic:cNvPicPr/>
+                  </pic:nvPicPr>
+                  <pic:blipFill>
+                    <a:blip r:embed="rId11"/>
+                    <a:stretch>
+                      <a:fillRect/>
+                    </a:stretch>
+                  </pic:blipFill>
+                  <pic:spPr>
+                    <a:xfrm>
+                      <a:off x="0" y="0"/>
+                      <a:ext cx="5943600" cy="4900295"/>
+                    </a:xfrm>
+                    <a:prstGeom prst="rect">
+                      <a:avLst/>
+                    </a:prstGeom>
+                  </pic:spPr>
+                </pic:pic>
+              </a:graphicData>
+            </a:graphic>
+          </wp:inline>
+        </w:drawing>
+      </w:r>
+    </w:p>
+    <w:p>
+      <w:pPr>
+        <w:rPr>
+          <w:noProof/>
+          <w:color w:val="0070C0"/>
+          <w:lang w:eastAsia="en-US"/>
+        </w:rPr>
+      </w:pPr>
+      <w:r>
+        <w:rPr>
+          <w:noProof/>
+          <w:color w:val="0070C0"/>
+          <w:lang w:eastAsia="en-US"/>
+        </w:rPr>
+        <w:br w:type="page"/>
+      </w:r>
+    </w:p>
+    <w:p>
+      <w:pPr>
+        <w:spacing w:before="200" w:after="200"/>
+        <w:jc w:val="both"/>
+        <w:rPr>
+          <w:noProof/>
+          <w:color w:val="0070C0"/>
+          <w:lang w:eastAsia="en-US"/>
+        </w:rPr>
+      </w:pPr>
+      <w:r>
+        <w:rPr>
+          <w:noProof/>
+          <w:color w:val="0070C0"/>
+          <w:lang w:eastAsia="en-US"/>
+        </w:rPr>
         <w:lastRenderedPageBreak/>
-        <w:t>Capture the ICMP packets between two specific hosts.</w:t>
+        <w:t>I pinged for “www.google.com” and w</w:t>
+      </w:r>
+      <w:r>
+        <w:rPr>
+          <w:noProof/>
+          <w:color w:val="0070C0"/>
+          <w:lang w:eastAsia="en-US"/>
+        </w:rPr>
+        <w:t>aited to see the ICMP responses.  The destination IP addresses was “www.google.com”'s public facing IP address.</w:t>
+      </w:r>
+    </w:p>
+    <w:p>
+      <w:pPr>
+        <w:spacing w:before="200" w:after="200"/>
+        <w:jc w:val="both"/>
+        <w:rPr>
+          <w:rFonts w:ascii="Times New Roman" w:hAnsi="Times New Roman"/>
+        </w:rPr>
+      </w:pPr>
+      <w:r>
+        <w:rPr>
+          <w:noProof/>
+          <w:lang w:eastAsia="en-US"/>
+        </w:rPr>
+        <w:drawing>
+          <wp:inline distT="0" distB="0" distL="0" distR="0" wp14:anchorId="1CAFE492" wp14:editId="22E06512">
+            <wp:extent cx="5943600" cy="4900295"/>
+            <wp:effectExtent l="0" t="0" r="0" b="0"/>
+            <wp:docPr id="5" name="Picture 5"/>
+            <wp:cNvGraphicFramePr>
+              <a:graphicFrameLocks xmlns:a="http://schemas.openxmlformats.org/drawingml/2006/main" noChangeAspect="1"/>
+            </wp:cNvGraphicFramePr>
+            <a:graphic xmlns:a="http://schemas.openxmlformats.org/drawingml/2006/main">
+              <a:graphicData uri="http://schemas.openxmlformats.org/drawingml/2006/picture">
+                <pic:pic xmlns:pic="http://schemas.openxmlformats.org/drawingml/2006/picture">
+                  <pic:nvPicPr>
+                    <pic:cNvPr id="1" name=""/>
+                    <pic:cNvPicPr/>
+                  </pic:nvPicPr>
+                  <pic:blipFill>
+                    <a:blip r:embed="rId12"/>
+                    <a:stretch>
+                      <a:fillRect/>
+                    </a:stretch>
+                  </pic:blipFill>
+                  <pic:spPr>
+                    <a:xfrm>
+                      <a:off x="0" y="0"/>
+                      <a:ext cx="5943600" cy="4900295"/>
+                    </a:xfrm>
+                    <a:prstGeom prst="rect">
+                      <a:avLst/>
+                    </a:prstGeom>
+                  </pic:spPr>
+                </pic:pic>
+              </a:graphicData>
+            </a:graphic>
+          </wp:inline>
+        </w:drawing>
+      </w:r>
+    </w:p>
+    <w:p>
+      <w:pPr>
+        <w:spacing w:before="200" w:after="200"/>
+        <w:jc w:val="both"/>
+        <w:rPr>
+          <w:rFonts w:ascii="Times New Roman" w:hAnsi="Times New Roman"/>
+        </w:rPr>
+      </w:pPr>
+    </w:p>
+    <w:p>
+      <w:pPr>
+        <w:spacing w:before="200" w:after="200"/>
+        <w:jc w:val="both"/>
+        <w:rPr>
+          <w:rFonts w:ascii="Times New Roman" w:hAnsi="Times New Roman"/>
+        </w:rPr>
+      </w:pPr>
+    </w:p>
+    <w:p>
+      <w:pPr>
+        <w:rPr>
+          <w:rFonts w:ascii="Times New Roman" w:hAnsi="Times New Roman"/>
+        </w:rPr>
+      </w:pPr>
+      <w:r>
+        <w:rPr>
+          <w:rFonts w:ascii="Times New Roman" w:hAnsi="Times New Roman"/>
+        </w:rPr>
+        <w:br w:type="page"/>
       </w:r>
     </w:p>
     <w:p>
@@ -559,6 +1330,7 @@
         <w:rPr>
           <w:rFonts w:ascii="Times New Roman" w:hAnsi="Times New Roman"/>
         </w:rPr>
+        <w:lastRenderedPageBreak/>
         <w:t>Capture the TCP packets that have a destination port range from to port 10 - 100.</w:t>
       </w:r>
     </w:p>
@@ -570,11 +1342,232 @@
           <w:rFonts w:ascii="Times New Roman" w:hAnsi="Times New Roman"/>
         </w:rPr>
       </w:pPr>
-      <w:r>
-        <w:rPr>
-          <w:rFonts w:ascii="Times New Roman" w:hAnsi="Times New Roman"/>
-          <w:b/>
-        </w:rPr>
+    </w:p>
+    <w:p>
+      <w:pPr>
+        <w:spacing w:before="200" w:after="200"/>
+        <w:jc w:val="both"/>
+        <w:rPr>
+          <w:rFonts w:ascii="Times New Roman" w:hAnsi="Times New Roman"/>
+          <w:color w:val="0070C0"/>
+        </w:rPr>
+      </w:pPr>
+      <w:r>
+        <w:rPr>
+          <w:rFonts w:ascii="Times New Roman" w:hAnsi="Times New Roman"/>
+          <w:color w:val="0070C0"/>
+        </w:rPr>
+        <w:t xml:space="preserve">This one was slightly trickier to write.  One needs to understand the syntax as your filter expression will need to be parsed.  I first ‘man’ “pcap_compile” which tells you to see ‘pcap-filter’ for the syntax of the string.  </w:t>
+      </w:r>
+      <w:r>
+        <w:rPr>
+          <w:rFonts w:ascii="Times New Roman" w:hAnsi="Times New Roman"/>
+          <w:color w:val="0070C0"/>
+        </w:rPr>
+        <w:t>‘pcap-filter’ provides an example which indicates that a part of the expression to be used should be “portrange 10-100”.</w:t>
+      </w:r>
+    </w:p>
+    <w:p>
+      <w:pPr>
+        <w:spacing w:before="200" w:after="200"/>
+        <w:jc w:val="both"/>
+        <w:rPr>
+          <w:rFonts w:ascii="Times New Roman" w:hAnsi="Times New Roman"/>
+          <w:color w:val="0070C0"/>
+        </w:rPr>
+      </w:pPr>
+      <w:r>
+        <w:rPr>
+          <w:rFonts w:ascii="Times New Roman" w:hAnsi="Times New Roman"/>
+          <w:color w:val="0070C0"/>
+        </w:rPr>
+        <w:t>See source code:</w:t>
+      </w:r>
+    </w:p>
+    <w:p>
+      <w:pPr>
+        <w:spacing w:before="200" w:after="200"/>
+        <w:jc w:val="both"/>
+        <w:rPr>
+          <w:rFonts w:ascii="Times New Roman" w:hAnsi="Times New Roman"/>
+          <w:color w:val="0070C0"/>
+        </w:rPr>
+      </w:pPr>
+      <w:r>
+        <w:rPr>
+          <w:noProof/>
+          <w:lang w:eastAsia="en-US"/>
+        </w:rPr>
+        <w:drawing>
+          <wp:inline distT="0" distB="0" distL="0" distR="0" wp14:anchorId="25415421" wp14:editId="3ED08EB4">
+            <wp:extent cx="5943600" cy="4900295"/>
+            <wp:effectExtent l="0" t="0" r="0" b="0"/>
+            <wp:docPr id="7" name="Picture 7"/>
+            <wp:cNvGraphicFramePr>
+              <a:graphicFrameLocks xmlns:a="http://schemas.openxmlformats.org/drawingml/2006/main" noChangeAspect="1"/>
+            </wp:cNvGraphicFramePr>
+            <a:graphic xmlns:a="http://schemas.openxmlformats.org/drawingml/2006/main">
+              <a:graphicData uri="http://schemas.openxmlformats.org/drawingml/2006/picture">
+                <pic:pic xmlns:pic="http://schemas.openxmlformats.org/drawingml/2006/picture">
+                  <pic:nvPicPr>
+                    <pic:cNvPr id="1" name=""/>
+                    <pic:cNvPicPr/>
+                  </pic:nvPicPr>
+                  <pic:blipFill>
+                    <a:blip r:embed="rId13"/>
+                    <a:stretch>
+                      <a:fillRect/>
+                    </a:stretch>
+                  </pic:blipFill>
+                  <pic:spPr>
+                    <a:xfrm>
+                      <a:off x="0" y="0"/>
+                      <a:ext cx="5943600" cy="4900295"/>
+                    </a:xfrm>
+                    <a:prstGeom prst="rect">
+                      <a:avLst/>
+                    </a:prstGeom>
+                  </pic:spPr>
+                </pic:pic>
+              </a:graphicData>
+            </a:graphic>
+          </wp:inline>
+        </w:drawing>
+      </w:r>
+    </w:p>
+    <w:p>
+      <w:pPr>
+        <w:spacing w:before="200" w:after="200"/>
+        <w:jc w:val="both"/>
+        <w:rPr>
+          <w:rFonts w:ascii="Times New Roman" w:hAnsi="Times New Roman"/>
+          <w:color w:val="0070C0"/>
+        </w:rPr>
+      </w:pPr>
+    </w:p>
+    <w:p>
+      <w:pPr>
+        <w:rPr>
+          <w:rFonts w:ascii="Times New Roman" w:hAnsi="Times New Roman"/>
+          <w:color w:val="0070C0"/>
+        </w:rPr>
+      </w:pPr>
+      <w:r>
+        <w:rPr>
+          <w:rFonts w:ascii="Times New Roman" w:hAnsi="Times New Roman"/>
+          <w:color w:val="0070C0"/>
+        </w:rPr>
+        <w:br w:type="page"/>
+      </w:r>
+    </w:p>
+    <w:p>
+      <w:pPr>
+        <w:spacing w:before="200" w:after="200"/>
+        <w:jc w:val="both"/>
+        <w:rPr>
+          <w:rFonts w:ascii="Times New Roman" w:hAnsi="Times New Roman"/>
+          <w:color w:val="0070C0"/>
+        </w:rPr>
+      </w:pPr>
+      <w:r>
+        <w:rPr>
+          <w:rFonts w:ascii="Times New Roman" w:hAnsi="Times New Roman"/>
+          <w:color w:val="0070C0"/>
+        </w:rPr>
+        <w:lastRenderedPageBreak/>
+        <w:t>I visited “www.yahoo.com” to cause some traffic to occur on Port 80.  Here’s the results:</w:t>
+      </w:r>
+    </w:p>
+    <w:p>
+      <w:pPr>
+        <w:spacing w:before="200" w:after="200"/>
+        <w:jc w:val="both"/>
+        <w:rPr>
+          <w:rFonts w:ascii="Times New Roman" w:hAnsi="Times New Roman"/>
+          <w:color w:val="0070C0"/>
+        </w:rPr>
+      </w:pPr>
+      <w:r>
+        <w:rPr>
+          <w:noProof/>
+          <w:lang w:eastAsia="en-US"/>
+        </w:rPr>
+        <w:drawing>
+          <wp:inline distT="0" distB="0" distL="0" distR="0" wp14:anchorId="03F1695A" wp14:editId="1BBCDA6E">
+            <wp:extent cx="5943600" cy="4900295"/>
+            <wp:effectExtent l="0" t="0" r="0" b="0"/>
+            <wp:docPr id="8" name="Picture 8"/>
+            <wp:cNvGraphicFramePr>
+              <a:graphicFrameLocks xmlns:a="http://schemas.openxmlformats.org/drawingml/2006/main" noChangeAspect="1"/>
+            </wp:cNvGraphicFramePr>
+            <a:graphic xmlns:a="http://schemas.openxmlformats.org/drawingml/2006/main">
+              <a:graphicData uri="http://schemas.openxmlformats.org/drawingml/2006/picture">
+                <pic:pic xmlns:pic="http://schemas.openxmlformats.org/drawingml/2006/picture">
+                  <pic:nvPicPr>
+                    <pic:cNvPr id="1" name=""/>
+                    <pic:cNvPicPr/>
+                  </pic:nvPicPr>
+                  <pic:blipFill>
+                    <a:blip r:embed="rId14"/>
+                    <a:stretch>
+                      <a:fillRect/>
+                    </a:stretch>
+                  </pic:blipFill>
+                  <pic:spPr>
+                    <a:xfrm>
+                      <a:off x="0" y="0"/>
+                      <a:ext cx="5943600" cy="4900295"/>
+                    </a:xfrm>
+                    <a:prstGeom prst="rect">
+                      <a:avLst/>
+                    </a:prstGeom>
+                  </pic:spPr>
+                </pic:pic>
+              </a:graphicData>
+            </a:graphic>
+          </wp:inline>
+        </w:drawing>
+      </w:r>
+    </w:p>
+    <w:p>
+      <w:pPr>
+        <w:spacing w:before="200" w:after="200"/>
+        <w:jc w:val="both"/>
+        <w:rPr>
+          <w:rFonts w:ascii="Times New Roman" w:hAnsi="Times New Roman"/>
+          <w:color w:val="0070C0"/>
+        </w:rPr>
+      </w:pPr>
+    </w:p>
+    <w:p>
+      <w:pPr>
+        <w:rPr>
+          <w:rFonts w:ascii="Times New Roman" w:hAnsi="Times New Roman"/>
+          <w:b/>
+        </w:rPr>
+      </w:pPr>
+      <w:r>
+        <w:rPr>
+          <w:rFonts w:ascii="Times New Roman" w:hAnsi="Times New Roman"/>
+          <w:b/>
+        </w:rPr>
+        <w:br w:type="page"/>
+      </w:r>
+    </w:p>
+    <w:p>
+      <w:pPr>
+        <w:spacing w:before="200" w:after="200"/>
+        <w:jc w:val="both"/>
+        <w:rPr>
+          <w:rFonts w:ascii="Times New Roman" w:hAnsi="Times New Roman"/>
+        </w:rPr>
+      </w:pPr>
+      <w:r>
+        <w:rPr>
+          <w:rFonts w:ascii="Times New Roman" w:hAnsi="Times New Roman"/>
+          <w:b/>
+        </w:rPr>
+        <w:lastRenderedPageBreak/>
         <w:t>Problem 5:</w:t>
       </w:r>
       <w:r>
@@ -615,6 +1608,364 @@
       <w:pPr>
         <w:spacing w:before="200" w:after="200"/>
         <w:jc w:val="both"/>
+        <w:rPr>
+          <w:rFonts w:ascii="Times New Roman" w:hAnsi="Times New Roman"/>
+        </w:rPr>
+      </w:pPr>
+    </w:p>
+    <w:p>
+      <w:pPr>
+        <w:spacing w:before="200" w:after="200"/>
+        <w:jc w:val="both"/>
+        <w:rPr>
+          <w:rFonts w:ascii="Times New Roman" w:hAnsi="Times New Roman"/>
+          <w:color w:val="0070C0"/>
+        </w:rPr>
+      </w:pPr>
+      <w:r>
+        <w:rPr>
+          <w:rFonts w:ascii="Times New Roman" w:hAnsi="Times New Roman"/>
+          <w:color w:val="0070C0"/>
+        </w:rPr>
+        <w:t>T</w:t>
+      </w:r>
+      <w:r>
+        <w:rPr>
+          <w:rFonts w:ascii="Times New Roman" w:hAnsi="Times New Roman"/>
+          <w:color w:val="0070C0"/>
+        </w:rPr>
+        <w:t xml:space="preserve">elnet </w:t>
+      </w:r>
+      <w:r>
+        <w:rPr>
+          <w:rFonts w:ascii="Times New Roman" w:hAnsi="Times New Roman"/>
+          <w:color w:val="0070C0"/>
+        </w:rPr>
+        <w:t xml:space="preserve">usually uses </w:t>
+      </w:r>
+      <w:r>
+        <w:rPr>
+          <w:rFonts w:ascii="Times New Roman" w:hAnsi="Times New Roman"/>
+          <w:color w:val="0070C0"/>
+        </w:rPr>
+        <w:t>TCP p</w:t>
+      </w:r>
+      <w:r>
+        <w:rPr>
+          <w:rFonts w:ascii="Times New Roman" w:hAnsi="Times New Roman"/>
+          <w:color w:val="0070C0"/>
+        </w:rPr>
+        <w:t xml:space="preserve">ort 23 </w:t>
+      </w:r>
+      <w:r>
+        <w:rPr>
+          <w:rFonts w:ascii="Times New Roman" w:hAnsi="Times New Roman"/>
+          <w:color w:val="0070C0"/>
+        </w:rPr>
+        <w:t xml:space="preserve">based on the /etc/services file </w:t>
+      </w:r>
+      <w:r>
+        <w:rPr>
+          <w:rFonts w:ascii="Times New Roman" w:hAnsi="Times New Roman"/>
+          <w:color w:val="0070C0"/>
+        </w:rPr>
+        <w:t xml:space="preserve">so we will </w:t>
+      </w:r>
+      <w:r>
+        <w:rPr>
+          <w:rFonts w:ascii="Times New Roman" w:hAnsi="Times New Roman"/>
+          <w:color w:val="0070C0"/>
+        </w:rPr>
+        <w:t>leave the default “sniffex.c” filter</w:t>
+      </w:r>
+      <w:bookmarkStart w:id="0" w:name="_GoBack"/>
+      <w:bookmarkEnd w:id="0"/>
+      <w:r>
+        <w:rPr>
+          <w:rFonts w:ascii="Times New Roman" w:hAnsi="Times New Roman"/>
+          <w:color w:val="0070C0"/>
+        </w:rPr>
+        <w:t>.</w:t>
+      </w:r>
+    </w:p>
+    <w:p>
+      <w:pPr>
+        <w:spacing w:before="200" w:after="200"/>
+        <w:jc w:val="both"/>
+        <w:rPr>
+          <w:rFonts w:ascii="Times New Roman" w:hAnsi="Times New Roman"/>
+          <w:color w:val="0070C0"/>
+        </w:rPr>
+      </w:pPr>
+      <w:r>
+        <w:rPr>
+          <w:noProof/>
+          <w:lang w:eastAsia="en-US"/>
+        </w:rPr>
+        <w:drawing>
+          <wp:inline distT="0" distB="0" distL="0" distR="0" wp14:anchorId="0C6309C9" wp14:editId="3C57B829">
+            <wp:extent cx="5943600" cy="4900295"/>
+            <wp:effectExtent l="0" t="0" r="0" b="0"/>
+            <wp:docPr id="11" name="Picture 11"/>
+            <wp:cNvGraphicFramePr>
+              <a:graphicFrameLocks xmlns:a="http://schemas.openxmlformats.org/drawingml/2006/main" noChangeAspect="1"/>
+            </wp:cNvGraphicFramePr>
+            <a:graphic xmlns:a="http://schemas.openxmlformats.org/drawingml/2006/main">
+              <a:graphicData uri="http://schemas.openxmlformats.org/drawingml/2006/picture">
+                <pic:pic xmlns:pic="http://schemas.openxmlformats.org/drawingml/2006/picture">
+                  <pic:nvPicPr>
+                    <pic:cNvPr id="1" name=""/>
+                    <pic:cNvPicPr/>
+                  </pic:nvPicPr>
+                  <pic:blipFill>
+                    <a:blip r:embed="rId15"/>
+                    <a:stretch>
+                      <a:fillRect/>
+                    </a:stretch>
+                  </pic:blipFill>
+                  <pic:spPr>
+                    <a:xfrm>
+                      <a:off x="0" y="0"/>
+                      <a:ext cx="5943600" cy="4900295"/>
+                    </a:xfrm>
+                    <a:prstGeom prst="rect">
+                      <a:avLst/>
+                    </a:prstGeom>
+                  </pic:spPr>
+                </pic:pic>
+              </a:graphicData>
+            </a:graphic>
+          </wp:inline>
+        </w:drawing>
+      </w:r>
+    </w:p>
+    <w:p>
+      <w:pPr>
+        <w:spacing w:before="200" w:after="200"/>
+        <w:jc w:val="both"/>
+        <w:rPr>
+          <w:rFonts w:ascii="Times New Roman" w:hAnsi="Times New Roman"/>
+          <w:color w:val="0070C0"/>
+        </w:rPr>
+      </w:pPr>
+    </w:p>
+    <w:p>
+      <w:pPr>
+        <w:rPr>
+          <w:rFonts w:ascii="Times New Roman" w:hAnsi="Times New Roman"/>
+          <w:color w:val="0070C0"/>
+        </w:rPr>
+      </w:pPr>
+      <w:r>
+        <w:rPr>
+          <w:rFonts w:ascii="Times New Roman" w:hAnsi="Times New Roman"/>
+          <w:color w:val="0070C0"/>
+        </w:rPr>
+        <w:br w:type="page"/>
+      </w:r>
+    </w:p>
+    <w:p>
+      <w:pPr>
+        <w:spacing w:before="200" w:after="200"/>
+        <w:jc w:val="both"/>
+        <w:rPr>
+          <w:rFonts w:ascii="Times New Roman" w:hAnsi="Times New Roman"/>
+          <w:color w:val="0070C0"/>
+        </w:rPr>
+      </w:pPr>
+      <w:r>
+        <w:rPr>
+          <w:rFonts w:ascii="Times New Roman" w:hAnsi="Times New Roman"/>
+          <w:color w:val="0070C0"/>
+        </w:rPr>
+        <w:lastRenderedPageBreak/>
+        <w:t>During the course of this, I realized I had to listen to the “loop back” interface – lo – instead of eth10 in order to capture packets for telnet since the telnet server is being hosted locally.</w:t>
+      </w:r>
+    </w:p>
+    <w:p>
+      <w:pPr>
+        <w:spacing w:before="200" w:after="200"/>
+        <w:jc w:val="both"/>
+        <w:rPr>
+          <w:rFonts w:ascii="Times New Roman" w:hAnsi="Times New Roman"/>
+          <w:color w:val="0070C0"/>
+        </w:rPr>
+      </w:pPr>
+      <w:r>
+        <w:rPr>
+          <w:noProof/>
+          <w:lang w:eastAsia="en-US"/>
+        </w:rPr>
+        <w:drawing>
+          <wp:inline distT="0" distB="0" distL="0" distR="0" wp14:anchorId="765F3B42" wp14:editId="18644DD4">
+            <wp:extent cx="5943600" cy="4900295"/>
+            <wp:effectExtent l="0" t="0" r="0" b="0"/>
+            <wp:docPr id="12" name="Picture 12"/>
+            <wp:cNvGraphicFramePr>
+              <a:graphicFrameLocks xmlns:a="http://schemas.openxmlformats.org/drawingml/2006/main" noChangeAspect="1"/>
+            </wp:cNvGraphicFramePr>
+            <a:graphic xmlns:a="http://schemas.openxmlformats.org/drawingml/2006/main">
+              <a:graphicData uri="http://schemas.openxmlformats.org/drawingml/2006/picture">
+                <pic:pic xmlns:pic="http://schemas.openxmlformats.org/drawingml/2006/picture">
+                  <pic:nvPicPr>
+                    <pic:cNvPr id="1" name=""/>
+                    <pic:cNvPicPr/>
+                  </pic:nvPicPr>
+                  <pic:blipFill>
+                    <a:blip r:embed="rId16"/>
+                    <a:stretch>
+                      <a:fillRect/>
+                    </a:stretch>
+                  </pic:blipFill>
+                  <pic:spPr>
+                    <a:xfrm>
+                      <a:off x="0" y="0"/>
+                      <a:ext cx="5943600" cy="4900295"/>
+                    </a:xfrm>
+                    <a:prstGeom prst="rect">
+                      <a:avLst/>
+                    </a:prstGeom>
+                  </pic:spPr>
+                </pic:pic>
+              </a:graphicData>
+            </a:graphic>
+          </wp:inline>
+        </w:drawing>
+      </w:r>
+    </w:p>
+    <w:p>
+      <w:pPr>
+        <w:spacing w:before="200" w:after="200"/>
+        <w:jc w:val="both"/>
+        <w:rPr>
+          <w:rFonts w:ascii="Times New Roman" w:hAnsi="Times New Roman"/>
+          <w:color w:val="0070C0"/>
+        </w:rPr>
+      </w:pPr>
+    </w:p>
+    <w:p>
+      <w:pPr>
+        <w:rPr>
+          <w:rFonts w:ascii="Times New Roman" w:hAnsi="Times New Roman"/>
+          <w:color w:val="0070C0"/>
+        </w:rPr>
+      </w:pPr>
+      <w:r>
+        <w:rPr>
+          <w:rFonts w:ascii="Times New Roman" w:hAnsi="Times New Roman"/>
+          <w:color w:val="0070C0"/>
+        </w:rPr>
+        <w:br w:type="page"/>
+      </w:r>
+    </w:p>
+    <w:p>
+      <w:pPr>
+        <w:spacing w:before="200" w:after="200"/>
+        <w:jc w:val="both"/>
+        <w:rPr>
+          <w:rFonts w:ascii="Times New Roman" w:hAnsi="Times New Roman"/>
+          <w:color w:val="0070C0"/>
+        </w:rPr>
+      </w:pPr>
+      <w:r>
+        <w:rPr>
+          <w:rFonts w:ascii="Times New Roman" w:hAnsi="Times New Roman"/>
+          <w:color w:val="0070C0"/>
+        </w:rPr>
+        <w:lastRenderedPageBreak/>
+        <w:t>Upon logging into telnet, you will see that the password is sent via clear text to the telnet server.  However, each character of the password is an individual packet.</w:t>
+      </w:r>
+    </w:p>
+    <w:p>
+      <w:pPr>
+        <w:spacing w:before="200" w:after="200"/>
+        <w:jc w:val="both"/>
+        <w:rPr>
+          <w:rFonts w:ascii="Times New Roman" w:hAnsi="Times New Roman"/>
+          <w:color w:val="0070C0"/>
+        </w:rPr>
+      </w:pPr>
+      <w:r>
+        <w:rPr>
+          <w:noProof/>
+          <w:lang w:eastAsia="en-US"/>
+        </w:rPr>
+        <w:drawing>
+          <wp:inline distT="0" distB="0" distL="0" distR="0" wp14:anchorId="4DF03418" wp14:editId="4D538A86">
+            <wp:extent cx="5943600" cy="4900295"/>
+            <wp:effectExtent l="0" t="0" r="0" b="0"/>
+            <wp:docPr id="13" name="Picture 13"/>
+            <wp:cNvGraphicFramePr>
+              <a:graphicFrameLocks xmlns:a="http://schemas.openxmlformats.org/drawingml/2006/main" noChangeAspect="1"/>
+            </wp:cNvGraphicFramePr>
+            <a:graphic xmlns:a="http://schemas.openxmlformats.org/drawingml/2006/main">
+              <a:graphicData uri="http://schemas.openxmlformats.org/drawingml/2006/picture">
+                <pic:pic xmlns:pic="http://schemas.openxmlformats.org/drawingml/2006/picture">
+                  <pic:nvPicPr>
+                    <pic:cNvPr id="1" name=""/>
+                    <pic:cNvPicPr/>
+                  </pic:nvPicPr>
+                  <pic:blipFill>
+                    <a:blip r:embed="rId17"/>
+                    <a:stretch>
+                      <a:fillRect/>
+                    </a:stretch>
+                  </pic:blipFill>
+                  <pic:spPr>
+                    <a:xfrm>
+                      <a:off x="0" y="0"/>
+                      <a:ext cx="5943600" cy="4900295"/>
+                    </a:xfrm>
+                    <a:prstGeom prst="rect">
+                      <a:avLst/>
+                    </a:prstGeom>
+                  </pic:spPr>
+                </pic:pic>
+              </a:graphicData>
+            </a:graphic>
+          </wp:inline>
+        </w:drawing>
+      </w:r>
+    </w:p>
+    <w:p>
+      <w:pPr>
+        <w:spacing w:before="200" w:after="200"/>
+        <w:jc w:val="both"/>
+        <w:rPr>
+          <w:rFonts w:ascii="Times New Roman" w:hAnsi="Times New Roman"/>
+          <w:color w:val="0070C0"/>
+        </w:rPr>
+      </w:pPr>
+    </w:p>
+    <w:p>
+      <w:pPr>
+        <w:spacing w:before="200" w:after="200"/>
+        <w:jc w:val="both"/>
+        <w:rPr>
+          <w:rFonts w:ascii="Times New Roman" w:hAnsi="Times New Roman"/>
+          <w:color w:val="0070C0"/>
+        </w:rPr>
+      </w:pPr>
+      <w:r>
+        <w:rPr>
+          <w:rFonts w:ascii="Times New Roman" w:hAnsi="Times New Roman"/>
+          <w:color w:val="0070C0"/>
+        </w:rPr>
+        <w:t>The password used here is the default VM password: dees</w:t>
+      </w:r>
+    </w:p>
+    <w:p>
+      <w:pPr>
+        <w:spacing w:before="200" w:after="200"/>
+        <w:jc w:val="both"/>
+        <w:rPr>
+          <w:rFonts w:ascii="Times New Roman" w:hAnsi="Times New Roman"/>
+          <w:color w:val="0070C0"/>
+        </w:rPr>
+      </w:pPr>
+    </w:p>
+    <w:p>
+      <w:pPr>
         <w:rPr>
           <w:rFonts w:ascii="Times New Roman" w:hAnsi="Times New Roman"/>
           <w:b/>
@@ -629,17 +1980,20 @@
           <w:sz w:val="24"/>
           <w:szCs w:val="24"/>
         </w:rPr>
-        <w:t>2.2</w:t>
-      </w:r>
-      <w:r>
+        <w:br w:type="page"/>
+      </w:r>
+    </w:p>
+    <w:p>
+      <w:pPr>
+        <w:spacing w:before="200" w:after="200"/>
+        <w:jc w:val="both"/>
         <w:rPr>
           <w:rFonts w:ascii="Times New Roman" w:hAnsi="Times New Roman"/>
           <w:b/>
           <w:sz w:val="24"/>
           <w:szCs w:val="24"/>
         </w:rPr>
-        <w:t xml:space="preserve">Task </w:t>
-      </w:r>
+      </w:pPr>
       <w:r>
         <w:rPr>
           <w:rFonts w:ascii="Times New Roman" w:hAnsi="Times New Roman"/>
@@ -647,7 +2001,8 @@
           <w:sz w:val="24"/>
           <w:szCs w:val="24"/>
         </w:rPr>
-        <w:t>2</w:t>
+        <w:lastRenderedPageBreak/>
+        <w:t>2.2</w:t>
       </w:r>
       <w:r>
         <w:rPr>
@@ -656,7 +2011,7 @@
           <w:sz w:val="24"/>
           <w:szCs w:val="24"/>
         </w:rPr>
-        <w:t xml:space="preserve">: </w:t>
+        <w:t xml:space="preserve">Task </w:t>
       </w:r>
       <w:r>
         <w:rPr>
@@ -665,6 +2020,24 @@
           <w:sz w:val="24"/>
           <w:szCs w:val="24"/>
         </w:rPr>
+        <w:t>2</w:t>
+      </w:r>
+      <w:r>
+        <w:rPr>
+          <w:rFonts w:ascii="Times New Roman" w:hAnsi="Times New Roman"/>
+          <w:b/>
+          <w:sz w:val="24"/>
+          <w:szCs w:val="24"/>
+        </w:rPr>
+        <w:t xml:space="preserve">: </w:t>
+      </w:r>
+      <w:r>
+        <w:rPr>
+          <w:rFonts w:ascii="Times New Roman" w:hAnsi="Times New Roman"/>
+          <w:b/>
+          <w:sz w:val="24"/>
+          <w:szCs w:val="24"/>
+        </w:rPr>
         <w:t>ARP cache poisoning</w:t>
       </w:r>
     </w:p>
@@ -755,21 +2128,7 @@
         <w:rPr>
           <w:rFonts w:ascii="Times New Roman" w:hAnsi="Times New Roman"/>
         </w:rPr>
-        <w:t xml:space="preserve">the motives of the attackers. For example, attackers can launch a </w:t>
-      </w:r>
-      <w:proofErr w:type="spellStart"/>
-      <w:r>
-        <w:rPr>
-          <w:rFonts w:ascii="Times New Roman" w:hAnsi="Times New Roman"/>
-        </w:rPr>
-        <w:t>DoS</w:t>
-      </w:r>
-      <w:proofErr w:type="spellEnd"/>
-      <w:r>
-        <w:rPr>
-          <w:rFonts w:ascii="Times New Roman" w:hAnsi="Times New Roman"/>
-        </w:rPr>
-        <w:t xml:space="preserve"> attack </w:t>
+        <w:t xml:space="preserve">the motives of the attackers. For example, attackers can launch a DoS attack </w:t>
       </w:r>
       <w:r>
         <w:rPr>
@@ -820,23 +2179,7 @@
         <w:rPr>
           <w:rFonts w:ascii="Times New Roman" w:hAnsi="Times New Roman"/>
         </w:rPr>
-        <w:t xml:space="preserve">can be useful in this task. In Linux we can use command </w:t>
-      </w:r>
-      <w:proofErr w:type="spellStart"/>
-      <w:proofErr w:type="gramStart"/>
-      <w:r>
-        <w:rPr>
-          <w:rFonts w:ascii="Times New Roman" w:hAnsi="Times New Roman"/>
-        </w:rPr>
-        <w:t>arp</w:t>
-      </w:r>
-      <w:proofErr w:type="spellEnd"/>
-      <w:proofErr w:type="gramEnd"/>
-      <w:r>
-        <w:rPr>
-          <w:rFonts w:ascii="Times New Roman" w:hAnsi="Times New Roman"/>
-        </w:rPr>
-        <w:t xml:space="preserve"> to check</w:t>
+        <w:t>can be useful in this task. In Linux we can use command arp to check</w:t>
       </w:r>
       <w:r>
         <w:rPr>
@@ -961,21 +2304,7 @@
         <w:rPr>
           <w:rFonts w:ascii="Times New Roman" w:hAnsi="Times New Roman"/>
         </w:rPr>
-        <w:t xml:space="preserve">Try the </w:t>
-      </w:r>
-      <w:proofErr w:type="spellStart"/>
-      <w:r>
-        <w:rPr>
-          <w:rFonts w:ascii="Times New Roman" w:hAnsi="Times New Roman"/>
-        </w:rPr>
-        <w:t>DoS</w:t>
-      </w:r>
-      <w:proofErr w:type="spellEnd"/>
-      <w:r>
-        <w:rPr>
-          <w:rFonts w:ascii="Times New Roman" w:hAnsi="Times New Roman"/>
-        </w:rPr>
-        <w:t xml:space="preserve"> attack if interesting (not required)</w:t>
+        <w:t>Try the DoS attack if interesting (not required)</w:t>
       </w:r>
     </w:p>
     <w:p>
@@ -1093,28 +2422,7 @@
         <w:rPr>
           <w:rFonts w:ascii="Times New Roman" w:hAnsi="Times New Roman"/>
         </w:rPr>
-        <w:t xml:space="preserve">If you want to conduct the </w:t>
-      </w:r>
-      <w:proofErr w:type="spellStart"/>
-      <w:r>
-        <w:rPr>
-          <w:rFonts w:ascii="Times New Roman" w:hAnsi="Times New Roman"/>
-        </w:rPr>
-        <w:t>DoS</w:t>
-      </w:r>
-      <w:proofErr w:type="spellEnd"/>
-      <w:r>
-        <w:rPr>
-          <w:rFonts w:ascii="Times New Roman" w:hAnsi="Times New Roman"/>
-        </w:rPr>
-        <w:t xml:space="preserve"> attack, you can use this tool: </w:t>
-      </w:r>
-      <w:proofErr w:type="spellStart"/>
-      <w:r>
-        <w:rPr>
-          <w:rFonts w:ascii="Times New Roman" w:hAnsi="Times New Roman"/>
-        </w:rPr>
-        <w:t>netw</w:t>
+        <w:t>If you want to conduct the DoS attack, you can use this tool: netw</w:t>
       </w:r>
       <w:r>
         <w:rPr>
@@ -1122,7 +2430,6 @@
         </w:rPr>
         <w:t>ag</w:t>
       </w:r>
-      <w:proofErr w:type="spellEnd"/>
       <w:r>
         <w:rPr>
           <w:rFonts w:ascii="Times New Roman" w:hAnsi="Times New Roman"/>
@@ -1162,8 +2469,6 @@
         </w:rPr>
         <w:t>Submission</w:t>
       </w:r>
-      <w:bookmarkStart w:id="0" w:name="_GoBack"/>
-      <w:bookmarkEnd w:id="0"/>
     </w:p>
     <w:p>
       <w:pPr>
@@ -1180,6 +2485,8 @@
       </w:r>
     </w:p>
     <w:sectPr>
+      <w:headerReference w:type="default" r:id="rId18"/>
+      <w:footerReference w:type="default" r:id="rId19"/>
       <w:pgSz w:w="12240" w:h="15840"/>
       <w:pgMar w:top="1440" w:right="1440" w:bottom="1440" w:left="1440" w:header="720" w:footer="720" w:gutter="0"/>
       <w:cols w:space="720"/>
@@ -1189,9 +2496,121 @@
 </w:document>
 </file>
 
+<file path=word/endnotes.xml><?xml version="1.0" encoding="utf-8"?>
+<w:endnotes xmlns:wpc="http://schemas.microsoft.com/office/word/2010/wordprocessingCanvas" xmlns:mc="http://schemas.openxmlformats.org/markup-compatibility/2006" xmlns:o="urn:schemas-microsoft-com:office:office" xmlns:r="http://schemas.openxmlformats.org/officeDocument/2006/relationships" xmlns:m="http://schemas.openxmlformats.org/officeDocument/2006/math" xmlns:v="urn:schemas-microsoft-com:vml" xmlns:wp14="http://schemas.microsoft.com/office/word/2010/wordprocessingDrawing" xmlns:wp="http://schemas.openxmlformats.org/drawingml/2006/wordprocessingDrawing" xmlns:w10="urn:schemas-microsoft-com:office:word" xmlns:w="http://schemas.openxmlformats.org/wordprocessingml/2006/main" xmlns:w14="http://schemas.microsoft.com/office/word/2010/wordml" xmlns:w15="http://schemas.microsoft.com/office/word/2012/wordml" xmlns:wpg="http://schemas.microsoft.com/office/word/2010/wordprocessingGroup" xmlns:wpi="http://schemas.microsoft.com/office/word/2010/wordprocessingInk" xmlns:wne="http://schemas.microsoft.com/office/word/2006/wordml" xmlns:wps="http://schemas.microsoft.com/office/word/2010/wordprocessingShape" mc:Ignorable="w14 w15 wp14">
+  <w:endnote w:type="separator" w:id="-1">
+    <w:p>
+      <w:r>
+        <w:separator/>
+      </w:r>
+    </w:p>
+  </w:endnote>
+  <w:endnote w:type="continuationSeparator" w:id="0">
+    <w:p>
+      <w:r>
+        <w:continuationSeparator/>
+      </w:r>
+    </w:p>
+  </w:endnote>
+</w:endnotes>
+</file>
+
+<file path=word/footer1.xml><?xml version="1.0" encoding="utf-8"?>
+<w:ftr xmlns:wpc="http://schemas.microsoft.com/office/word/2010/wordprocessingCanvas" xmlns:mc="http://schemas.openxmlformats.org/markup-compatibility/2006" xmlns:o="urn:schemas-microsoft-com:office:office" xmlns:r="http://schemas.openxmlformats.org/officeDocument/2006/relationships" xmlns:m="http://schemas.openxmlformats.org/officeDocument/2006/math" xmlns:v="urn:schemas-microsoft-com:vml" xmlns:wp14="http://schemas.microsoft.com/office/word/2010/wordprocessingDrawing" xmlns:wp="http://schemas.openxmlformats.org/drawingml/2006/wordprocessingDrawing" xmlns:w10="urn:schemas-microsoft-com:office:word" xmlns:w="http://schemas.openxmlformats.org/wordprocessingml/2006/main" xmlns:w14="http://schemas.microsoft.com/office/word/2010/wordml" xmlns:w15="http://schemas.microsoft.com/office/word/2012/wordml" xmlns:wpg="http://schemas.microsoft.com/office/word/2010/wordprocessingGroup" xmlns:wpi="http://schemas.microsoft.com/office/word/2010/wordprocessingInk" xmlns:wne="http://schemas.microsoft.com/office/word/2006/wordml" xmlns:wps="http://schemas.microsoft.com/office/word/2010/wordprocessingShape" mc:Ignorable="w14 w15 wp14">
+  <w:sdt>
+    <w:sdtPr>
+      <w:id w:val="946671964"/>
+      <w:docPartObj>
+        <w:docPartGallery w:val="Page Numbers (Bottom of Page)"/>
+        <w:docPartUnique/>
+      </w:docPartObj>
+    </w:sdtPr>
+    <w:sdtEndPr>
+      <w:rPr>
+        <w:noProof/>
+      </w:rPr>
+    </w:sdtEndPr>
+    <w:sdtContent>
+      <w:p>
+        <w:pPr>
+          <w:pStyle w:val="Footer"/>
+          <w:jc w:val="right"/>
+        </w:pPr>
+        <w:r>
+          <w:fldChar w:fldCharType="begin"/>
+        </w:r>
+        <w:r>
+          <w:instrText xml:space="preserve"> PAGE   \* MERGEFORMAT </w:instrText>
+        </w:r>
+        <w:r>
+          <w:fldChar w:fldCharType="separate"/>
+        </w:r>
+        <w:r>
+          <w:rPr>
+            <w:noProof/>
+          </w:rPr>
+          <w:t>7</w:t>
+        </w:r>
+        <w:r>
+          <w:rPr>
+            <w:noProof/>
+          </w:rPr>
+          <w:fldChar w:fldCharType="end"/>
+        </w:r>
+      </w:p>
+    </w:sdtContent>
+  </w:sdt>
+  <w:p>
+    <w:pPr>
+      <w:pStyle w:val="Footer"/>
+    </w:pPr>
+  </w:p>
+</w:ftr>
+</file>
+
+<file path=word/footnotes.xml><?xml version="1.0" encoding="utf-8"?>
+<w:footnotes xmlns:wpc="http://schemas.microsoft.com/office/word/2010/wordprocessingCanvas" xmlns:mc="http://schemas.openxmlformats.org/markup-compatibility/2006" xmlns:o="urn:schemas-microsoft-com:office:office" xmlns:r="http://schemas.openxmlformats.org/officeDocument/2006/relationships" xmlns:m="http://schemas.openxmlformats.org/officeDocument/2006/math" xmlns:v="urn:schemas-microsoft-com:vml" xmlns:wp14="http://schemas.microsoft.com/office/word/2010/wordprocessingDrawing" xmlns:wp="http://schemas.openxmlformats.org/drawingml/2006/wordprocessingDrawing" xmlns:w10="urn:schemas-microsoft-com:office:word" xmlns:w="http://schemas.openxmlformats.org/wordprocessingml/2006/main" xmlns:w14="http://schemas.microsoft.com/office/word/2010/wordml" xmlns:w15="http://schemas.microsoft.com/office/word/2012/wordml" xmlns:wpg="http://schemas.microsoft.com/office/word/2010/wordprocessingGroup" xmlns:wpi="http://schemas.microsoft.com/office/word/2010/wordprocessingInk" xmlns:wne="http://schemas.microsoft.com/office/word/2006/wordml" xmlns:wps="http://schemas.microsoft.com/office/word/2010/wordprocessingShape" mc:Ignorable="w14 w15 wp14">
+  <w:footnote w:type="separator" w:id="-1">
+    <w:p>
+      <w:r>
+        <w:separator/>
+      </w:r>
+    </w:p>
+  </w:footnote>
+  <w:footnote w:type="continuationSeparator" w:id="0">
+    <w:p>
+      <w:r>
+        <w:continuationSeparator/>
+      </w:r>
+    </w:p>
+  </w:footnote>
+</w:footnotes>
+</file>
+
+<file path=word/header1.xml><?xml version="1.0" encoding="utf-8"?>
+<w:hdr xmlns:wpc="http://schemas.microsoft.com/office/word/2010/wordprocessingCanvas" xmlns:mc="http://schemas.openxmlformats.org/markup-compatibility/2006" xmlns:o="urn:schemas-microsoft-com:office:office" xmlns:r="http://schemas.openxmlformats.org/officeDocument/2006/relationships" xmlns:m="http://schemas.openxmlformats.org/officeDocument/2006/math" xmlns:v="urn:schemas-microsoft-com:vml" xmlns:wp14="http://schemas.microsoft.com/office/word/2010/wordprocessingDrawing" xmlns:wp="http://schemas.openxmlformats.org/drawingml/2006/wordprocessingDrawing" xmlns:w10="urn:schemas-microsoft-com:office:word" xmlns:w="http://schemas.openxmlformats.org/wordprocessingml/2006/main" xmlns:w14="http://schemas.microsoft.com/office/word/2010/wordml" xmlns:w15="http://schemas.microsoft.com/office/word/2012/wordml" xmlns:wpg="http://schemas.microsoft.com/office/word/2010/wordprocessingGroup" xmlns:wpi="http://schemas.microsoft.com/office/word/2010/wordprocessingInk" xmlns:wne="http://schemas.microsoft.com/office/word/2006/wordml" xmlns:wps="http://schemas.microsoft.com/office/word/2010/wordprocessingShape" mc:Ignorable="w14 w15 wp14">
+  <w:p>
+    <w:pPr>
+      <w:pStyle w:val="Header"/>
+    </w:pPr>
+    <w:r>
+      <w:t>Kevin Kuo</w:t>
+    </w:r>
+    <w:r>
+      <w:tab/>
+      <w:t>Assignment 3</w:t>
+    </w:r>
+    <w:r>
+      <w:tab/>
+      <w:t>March 18, 2017</w:t>
+    </w:r>
+  </w:p>
+</w:hdr>
+</file>
+
 <file path=word/numbering.xml><?xml version="1.0" encoding="utf-8"?>
-<w:numbering xmlns:wpc="http://schemas.microsoft.com/office/word/2010/wordprocessingCanvas" xmlns:mc="http://schemas.openxmlformats.org/markup-compatibility/2006" xmlns:o="urn:schemas-microsoft-com:office:office" xmlns:r="http://schemas.openxmlformats.org/officeDocument/2006/relationships" xmlns:m="http://schemas.openxmlformats.org/officeDocument/2006/math" xmlns:v="urn:schemas-microsoft-com:vml" xmlns:wp14="http://schemas.microsoft.com/office/word/2010/wordprocessingDrawing" xmlns:wp="http://schemas.openxmlformats.org/drawingml/2006/wordprocessingDrawing" xmlns:w10="urn:schemas-microsoft-com:office:word" xmlns:w="http://schemas.openxmlformats.org/wordprocessingml/2006/main" xmlns:w14="http://schemas.microsoft.com/office/word/2010/wordml" xmlns:wpg="http://schemas.microsoft.com/office/word/2010/wordprocessingGroup" xmlns:wpi="http://schemas.microsoft.com/office/word/2010/wordprocessingInk" xmlns:wne="http://schemas.microsoft.com/office/word/2006/wordml" xmlns:wps="http://schemas.microsoft.com/office/word/2010/wordprocessingShape" mc:Ignorable="w14 wp14">
-  <w:abstractNum w:abstractNumId="0">
+<w:numbering xmlns:wpc="http://schemas.microsoft.com/office/word/2010/wordprocessingCanvas" xmlns:mc="http://schemas.openxmlformats.org/markup-compatibility/2006" xmlns:o="urn:schemas-microsoft-com:office:office" xmlns:r="http://schemas.openxmlformats.org/officeDocument/2006/relationships" xmlns:m="http://schemas.openxmlformats.org/officeDocument/2006/math" xmlns:v="urn:schemas-microsoft-com:vml" xmlns:wp14="http://schemas.microsoft.com/office/word/2010/wordprocessingDrawing" xmlns:wp="http://schemas.openxmlformats.org/drawingml/2006/wordprocessingDrawing" xmlns:w10="urn:schemas-microsoft-com:office:word" xmlns:w="http://schemas.openxmlformats.org/wordprocessingml/2006/main" xmlns:w14="http://schemas.microsoft.com/office/word/2010/wordml" xmlns:w15="http://schemas.microsoft.com/office/word/2012/wordml" xmlns:wpg="http://schemas.microsoft.com/office/word/2010/wordprocessingGroup" xmlns:wpi="http://schemas.microsoft.com/office/word/2010/wordprocessingInk" xmlns:wne="http://schemas.microsoft.com/office/word/2006/wordml" xmlns:wps="http://schemas.microsoft.com/office/word/2010/wordprocessingShape" mc:Ignorable="w14 w15 wp14">
+  <w:abstractNum w:abstractNumId="0" w15:restartNumberingAfterBreak="0">
     <w:nsid w:val="FFFFFF1D"/>
     <w:multiLevelType w:val="multilevel"/>
     <w:tmpl w:val="DFC06CBA"/>
@@ -1331,7 +2750,7 @@
       </w:rPr>
     </w:lvl>
   </w:abstractNum>
-  <w:abstractNum w:abstractNumId="1">
+  <w:abstractNum w:abstractNumId="1" w15:restartNumberingAfterBreak="0">
     <w:nsid w:val="0359183D"/>
     <w:multiLevelType w:val="hybridMultilevel"/>
     <w:tmpl w:val="7144DC08"/>
@@ -1417,7 +2836,7 @@
       </w:pPr>
     </w:lvl>
   </w:abstractNum>
-  <w:abstractNum w:abstractNumId="2">
+  <w:abstractNum w:abstractNumId="2" w15:restartNumberingAfterBreak="0">
     <w:nsid w:val="183723A0"/>
     <w:multiLevelType w:val="hybridMultilevel"/>
     <w:tmpl w:val="D2A46EE2"/>
@@ -1530,7 +2949,7 @@
       </w:rPr>
     </w:lvl>
   </w:abstractNum>
-  <w:abstractNum w:abstractNumId="3">
+  <w:abstractNum w:abstractNumId="3" w15:restartNumberingAfterBreak="0">
     <w:nsid w:val="25351CFE"/>
     <w:multiLevelType w:val="hybridMultilevel"/>
     <w:tmpl w:val="3F0AD86A"/>
@@ -1619,7 +3038,7 @@
       </w:pPr>
     </w:lvl>
   </w:abstractNum>
-  <w:abstractNum w:abstractNumId="4">
+  <w:abstractNum w:abstractNumId="4" w15:restartNumberingAfterBreak="0">
     <w:nsid w:val="3B200472"/>
     <w:multiLevelType w:val="hybridMultilevel"/>
     <w:tmpl w:val="6C7C6E68"/>
@@ -1705,7 +3124,7 @@
       </w:pPr>
     </w:lvl>
   </w:abstractNum>
-  <w:abstractNum w:abstractNumId="5">
+  <w:abstractNum w:abstractNumId="5" w15:restartNumberingAfterBreak="0">
     <w:nsid w:val="5E41319F"/>
     <w:multiLevelType w:val="hybridMultilevel"/>
     <w:tmpl w:val="DED41896"/>
@@ -1791,7 +3210,7 @@
       </w:pPr>
     </w:lvl>
   </w:abstractNum>
-  <w:abstractNum w:abstractNumId="6">
+  <w:abstractNum w:abstractNumId="6" w15:restartNumberingAfterBreak="0">
     <w:nsid w:val="78047C3A"/>
     <w:multiLevelType w:val="hybridMultilevel"/>
     <w:tmpl w:val="42368884"/>
@@ -1929,7 +3348,7 @@
 </file>
 
 <file path=word/styles.xml><?xml version="1.0" encoding="utf-8"?>
-<w:styles xmlns:mc="http://schemas.openxmlformats.org/markup-compatibility/2006" xmlns:r="http://schemas.openxmlformats.org/officeDocument/2006/relationships" xmlns:w="http://schemas.openxmlformats.org/wordprocessingml/2006/main" xmlns:w14="http://schemas.microsoft.com/office/word/2010/wordml" mc:Ignorable="w14">
+<w:styles xmlns:mc="http://schemas.openxmlformats.org/markup-compatibility/2006" xmlns:r="http://schemas.openxmlformats.org/officeDocument/2006/relationships" xmlns:w="http://schemas.openxmlformats.org/wordprocessingml/2006/main" xmlns:w14="http://schemas.microsoft.com/office/word/2010/wordml" xmlns:w15="http://schemas.microsoft.com/office/word/2012/wordml" mc:Ignorable="w14 w15">
   <w:docDefaults>
     <w:rPrDefault>
       <w:rPr>
@@ -1939,144 +3358,378 @@
     </w:rPrDefault>
     <w:pPrDefault/>
   </w:docDefaults>
-  <w:latentStyles w:defLockedState="0" w:defUIPriority="99" w:defSemiHidden="1" w:defUnhideWhenUsed="1" w:defQFormat="0" w:count="267">
-    <w:lsdException w:name="Normal" w:semiHidden="0" w:uiPriority="0" w:unhideWhenUsed="0" w:qFormat="1"/>
-    <w:lsdException w:name="heading 1" w:semiHidden="0" w:uiPriority="9" w:unhideWhenUsed="0" w:qFormat="1"/>
-    <w:lsdException w:name="heading 2" w:uiPriority="9" w:qFormat="1"/>
-    <w:lsdException w:name="heading 3" w:uiPriority="9" w:qFormat="1"/>
-    <w:lsdException w:name="heading 4" w:uiPriority="9" w:qFormat="1"/>
-    <w:lsdException w:name="heading 5" w:uiPriority="9" w:qFormat="1"/>
-    <w:lsdException w:name="heading 6" w:uiPriority="9" w:qFormat="1"/>
-    <w:lsdException w:name="heading 7" w:uiPriority="9" w:qFormat="1"/>
-    <w:lsdException w:name="heading 8" w:uiPriority="9" w:qFormat="1"/>
-    <w:lsdException w:name="heading 9" w:uiPriority="9" w:qFormat="1"/>
-    <w:lsdException w:name="toc 1" w:uiPriority="39"/>
-    <w:lsdException w:name="toc 2" w:uiPriority="39"/>
-    <w:lsdException w:name="toc 3" w:uiPriority="39"/>
-    <w:lsdException w:name="toc 4" w:uiPriority="39"/>
-    <w:lsdException w:name="toc 5" w:uiPriority="39"/>
-    <w:lsdException w:name="toc 6" w:uiPriority="39"/>
-    <w:lsdException w:name="toc 7" w:uiPriority="39"/>
-    <w:lsdException w:name="toc 8" w:uiPriority="39"/>
-    <w:lsdException w:name="toc 9" w:uiPriority="39"/>
-    <w:lsdException w:name="caption" w:uiPriority="35" w:qFormat="1"/>
-    <w:lsdException w:name="Title" w:semiHidden="0" w:uiPriority="10" w:unhideWhenUsed="0" w:qFormat="1"/>
-    <w:lsdException w:name="Default Paragraph Font" w:uiPriority="1"/>
-    <w:lsdException w:name="Subtitle" w:semiHidden="0" w:uiPriority="11" w:unhideWhenUsed="0" w:qFormat="1"/>
-    <w:lsdException w:name="Strong" w:semiHidden="0" w:uiPriority="22" w:unhideWhenUsed="0" w:qFormat="1"/>
-    <w:lsdException w:name="Emphasis" w:semiHidden="0" w:uiPriority="20" w:unhideWhenUsed="0" w:qFormat="1"/>
+  <w:latentStyles w:defLockedState="0" w:defUIPriority="99" w:defSemiHidden="0" w:defUnhideWhenUsed="0" w:defQFormat="0" w:count="371">
+    <w:lsdException w:name="Normal" w:uiPriority="0" w:qFormat="1"/>
+    <w:lsdException w:name="heading 1" w:uiPriority="9" w:qFormat="1"/>
+    <w:lsdException w:name="heading 2" w:semiHidden="1" w:uiPriority="9" w:unhideWhenUsed="1" w:qFormat="1"/>
+    <w:lsdException w:name="heading 3" w:semiHidden="1" w:uiPriority="9" w:unhideWhenUsed="1" w:qFormat="1"/>
+    <w:lsdException w:name="heading 4" w:semiHidden="1" w:uiPriority="9" w:unhideWhenUsed="1" w:qFormat="1"/>
+    <w:lsdException w:name="heading 5" w:semiHidden="1" w:uiPriority="9" w:unhideWhenUsed="1" w:qFormat="1"/>
+    <w:lsdException w:name="heading 6" w:semiHidden="1" w:uiPriority="9" w:unhideWhenUsed="1" w:qFormat="1"/>
+    <w:lsdException w:name="heading 7" w:semiHidden="1" w:uiPriority="9" w:unhideWhenUsed="1" w:qFormat="1"/>
+    <w:lsdException w:name="heading 8" w:semiHidden="1" w:uiPriority="9" w:unhideWhenUsed="1" w:qFormat="1"/>
+    <w:lsdException w:name="heading 9" w:semiHidden="1" w:uiPriority="9" w:unhideWhenUsed="1" w:qFormat="1"/>
+    <w:lsdException w:name="index 1" w:semiHidden="1" w:unhideWhenUsed="1"/>
+    <w:lsdException w:name="index 2" w:semiHidden="1" w:unhideWhenUsed="1"/>
+    <w:lsdException w:name="index 3" w:semiHidden="1" w:unhideWhenUsed="1"/>
+    <w:lsdException w:name="index 4" w:semiHidden="1" w:unhideWhenUsed="1"/>
+    <w:lsdException w:name="index 5" w:semiHidden="1" w:unhideWhenUsed="1"/>
+    <w:lsdException w:name="index 6" w:semiHidden="1" w:unhideWhenUsed="1"/>
+    <w:lsdException w:name="index 7" w:semiHidden="1" w:unhideWhenUsed="1"/>
+    <w:lsdException w:name="index 8" w:semiHidden="1" w:unhideWhenUsed="1"/>
+    <w:lsdException w:name="index 9" w:semiHidden="1" w:unhideWhenUsed="1"/>
+    <w:lsdException w:name="toc 1" w:semiHidden="1" w:uiPriority="39" w:unhideWhenUsed="1"/>
+    <w:lsdException w:name="toc 2" w:semiHidden="1" w:uiPriority="39" w:unhideWhenUsed="1"/>
+    <w:lsdException w:name="toc 3" w:semiHidden="1" w:uiPriority="39" w:unhideWhenUsed="1"/>
+    <w:lsdException w:name="toc 4" w:semiHidden="1" w:uiPriority="39" w:unhideWhenUsed="1"/>
+    <w:lsdException w:name="toc 5" w:semiHidden="1" w:uiPriority="39" w:unhideWhenUsed="1"/>
+    <w:lsdException w:name="toc 6" w:semiHidden="1" w:uiPriority="39" w:unhideWhenUsed="1"/>
+    <w:lsdException w:name="toc 7" w:semiHidden="1" w:uiPriority="39" w:unhideWhenUsed="1"/>
+    <w:lsdException w:name="toc 8" w:semiHidden="1" w:uiPriority="39" w:unhideWhenUsed="1"/>
+    <w:lsdException w:name="toc 9" w:semiHidden="1" w:uiPriority="39" w:unhideWhenUsed="1"/>
+    <w:lsdException w:name="Normal Indent" w:semiHidden="1" w:unhideWhenUsed="1"/>
+    <w:lsdException w:name="footnote text" w:semiHidden="1" w:unhideWhenUsed="1"/>
+    <w:lsdException w:name="annotation text" w:semiHidden="1" w:unhideWhenUsed="1"/>
+    <w:lsdException w:name="header" w:semiHidden="1" w:unhideWhenUsed="1"/>
+    <w:lsdException w:name="footer" w:semiHidden="1" w:unhideWhenUsed="1"/>
+    <w:lsdException w:name="index heading" w:semiHidden="1" w:unhideWhenUsed="1"/>
+    <w:lsdException w:name="caption" w:semiHidden="1" w:uiPriority="35" w:unhideWhenUsed="1" w:qFormat="1"/>
+    <w:lsdException w:name="table of figures" w:semiHidden="1" w:unhideWhenUsed="1"/>
+    <w:lsdException w:name="envelope address" w:semiHidden="1" w:unhideWhenUsed="1"/>
+    <w:lsdException w:name="envelope return" w:semiHidden="1" w:unhideWhenUsed="1"/>
+    <w:lsdException w:name="footnote reference" w:semiHidden="1" w:unhideWhenUsed="1"/>
+    <w:lsdException w:name="annotation reference" w:semiHidden="1" w:unhideWhenUsed="1"/>
+    <w:lsdException w:name="line number" w:semiHidden="1" w:unhideWhenUsed="1"/>
+    <w:lsdException w:name="page number" w:semiHidden="1" w:unhideWhenUsed="1"/>
+    <w:lsdException w:name="endnote reference" w:semiHidden="1" w:unhideWhenUsed="1"/>
+    <w:lsdException w:name="endnote text" w:semiHidden="1" w:unhideWhenUsed="1"/>
+    <w:lsdException w:name="table of authorities" w:semiHidden="1" w:unhideWhenUsed="1"/>
+    <w:lsdException w:name="macro" w:semiHidden="1" w:unhideWhenUsed="1"/>
+    <w:lsdException w:name="toa heading" w:semiHidden="1" w:unhideWhenUsed="1"/>
+    <w:lsdException w:name="List" w:semiHidden="1" w:unhideWhenUsed="1"/>
+    <w:lsdException w:name="List Bullet" w:semiHidden="1" w:unhideWhenUsed="1"/>
+    <w:lsdException w:name="List Number" w:semiHidden="1" w:unhideWhenUsed="1"/>
+    <w:lsdException w:name="List 2" w:semiHidden="1" w:unhideWhenUsed="1"/>
+    <w:lsdException w:name="List 3" w:semiHidden="1" w:unhideWhenUsed="1"/>
+    <w:lsdException w:name="List 4" w:semiHidden="1" w:unhideWhenUsed="1"/>
+    <w:lsdException w:name="List 5" w:semiHidden="1" w:unhideWhenUsed="1"/>
+    <w:lsdException w:name="List Bullet 2" w:semiHidden="1" w:unhideWhenUsed="1"/>
+    <w:lsdException w:name="List Bullet 3" w:semiHidden="1" w:unhideWhenUsed="1"/>
+    <w:lsdException w:name="List Bullet 4" w:semiHidden="1" w:unhideWhenUsed="1"/>
+    <w:lsdException w:name="List Bullet 5" w:semiHidden="1" w:unhideWhenUsed="1"/>
+    <w:lsdException w:name="List Number 2" w:semiHidden="1" w:unhideWhenUsed="1"/>
+    <w:lsdException w:name="List Number 3" w:semiHidden="1" w:unhideWhenUsed="1"/>
+    <w:lsdException w:name="List Number 4" w:semiHidden="1" w:unhideWhenUsed="1"/>
+    <w:lsdException w:name="List Number 5" w:semiHidden="1" w:unhideWhenUsed="1"/>
+    <w:lsdException w:name="Title" w:uiPriority="10" w:qFormat="1"/>
+    <w:lsdException w:name="Closing" w:semiHidden="1" w:unhideWhenUsed="1"/>
+    <w:lsdException w:name="Signature" w:semiHidden="1" w:unhideWhenUsed="1"/>
+    <w:lsdException w:name="Default Paragraph Font" w:semiHidden="1" w:uiPriority="1" w:unhideWhenUsed="1"/>
+    <w:lsdException w:name="Body Text" w:semiHidden="1" w:unhideWhenUsed="1"/>
+    <w:lsdException w:name="Body Text Indent" w:semiHidden="1" w:unhideWhenUsed="1"/>
+    <w:lsdException w:name="List Continue" w:semiHidden="1" w:unhideWhenUsed="1"/>
+    <w:lsdException w:name="List Continue 2" w:semiHidden="1" w:unhideWhenUsed="1"/>
+    <w:lsdException w:name="List Continue 3" w:semiHidden="1" w:unhideWhenUsed="1"/>
+    <w:lsdException w:name="List Continue 4" w:semiHidden="1" w:unhideWhenUsed="1"/>
+    <w:lsdException w:name="List Continue 5" w:semiHidden="1" w:unhideWhenUsed="1"/>
+    <w:lsdException w:name="Message Header" w:semiHidden="1" w:unhideWhenUsed="1"/>
+    <w:lsdException w:name="Subtitle" w:uiPriority="11" w:qFormat="1"/>
+    <w:lsdException w:name="Salutation" w:semiHidden="1" w:unhideWhenUsed="1"/>
+    <w:lsdException w:name="Date" w:semiHidden="1" w:unhideWhenUsed="1"/>
+    <w:lsdException w:name="Body Text First Indent" w:semiHidden="1" w:unhideWhenUsed="1"/>
+    <w:lsdException w:name="Body Text First Indent 2" w:semiHidden="1" w:unhideWhenUsed="1"/>
+    <w:lsdException w:name="Note Heading" w:semiHidden="1" w:unhideWhenUsed="1"/>
+    <w:lsdException w:name="Body Text 2" w:semiHidden="1" w:unhideWhenUsed="1"/>
+    <w:lsdException w:name="Body Text 3" w:semiHidden="1" w:unhideWhenUsed="1"/>
+    <w:lsdException w:name="Body Text Indent 2" w:semiHidden="1" w:unhideWhenUsed="1"/>
+    <w:lsdException w:name="Body Text Indent 3" w:semiHidden="1" w:unhideWhenUsed="1"/>
+    <w:lsdException w:name="Block Text" w:semiHidden="1" w:unhideWhenUsed="1"/>
+    <w:lsdException w:name="Hyperlink" w:semiHidden="1" w:unhideWhenUsed="1"/>
+    <w:lsdException w:name="FollowedHyperlink" w:semiHidden="1" w:unhideWhenUsed="1"/>
+    <w:lsdException w:name="Strong" w:uiPriority="22" w:qFormat="1"/>
+    <w:lsdException w:name="Emphasis" w:uiPriority="20" w:qFormat="1"/>
+    <w:lsdException w:name="Document Map" w:semiHidden="1" w:unhideWhenUsed="1"/>
+    <w:lsdException w:name="Plain Text" w:semiHidden="1" w:unhideWhenUsed="1"/>
+    <w:lsdException w:name="E-mail Signature" w:semiHidden="1" w:unhideWhenUsed="1"/>
+    <w:lsdException w:name="HTML Top of Form" w:semiHidden="1" w:unhideWhenUsed="1"/>
+    <w:lsdException w:name="HTML Bottom of Form" w:semiHidden="1" w:unhideWhenUsed="1"/>
+    <w:lsdException w:name="Normal (Web)" w:semiHidden="1" w:unhideWhenUsed="1"/>
+    <w:lsdException w:name="HTML Acronym" w:semiHidden="1" w:unhideWhenUsed="1"/>
+    <w:lsdException w:name="HTML Address" w:semiHidden="1" w:unhideWhenUsed="1"/>
+    <w:lsdException w:name="HTML Cite" w:semiHidden="1" w:unhideWhenUsed="1"/>
+    <w:lsdException w:name="HTML Code" w:semiHidden="1" w:unhideWhenUsed="1"/>
+    <w:lsdException w:name="HTML Definition" w:semiHidden="1" w:unhideWhenUsed="1"/>
+    <w:lsdException w:name="HTML Keyboard" w:semiHidden="1" w:unhideWhenUsed="1"/>
+    <w:lsdException w:name="HTML Preformatted" w:semiHidden="1" w:unhideWhenUsed="1"/>
+    <w:lsdException w:name="HTML Sample" w:semiHidden="1" w:unhideWhenUsed="1"/>
+    <w:lsdException w:name="HTML Typewriter" w:semiHidden="1" w:unhideWhenUsed="1"/>
+    <w:lsdException w:name="HTML Variable" w:semiHidden="1" w:unhideWhenUsed="1"/>
+    <w:lsdException w:name="Normal Table" w:semiHidden="1" w:unhideWhenUsed="1"/>
+    <w:lsdException w:name="annotation subject" w:semiHidden="1" w:unhideWhenUsed="1"/>
+    <w:lsdException w:name="No List" w:semiHidden="1" w:unhideWhenUsed="1"/>
+    <w:lsdException w:name="Outline List 1" w:semiHidden="1" w:unhideWhenUsed="1"/>
+    <w:lsdException w:name="Outline List 2" w:semiHidden="1" w:unhideWhenUsed="1"/>
+    <w:lsdException w:name="Outline List 3" w:semiHidden="1" w:unhideWhenUsed="1"/>
+    <w:lsdException w:name="Table Simple 1" w:semiHidden="1" w:unhideWhenUsed="1"/>
+    <w:lsdException w:name="Table Simple 2" w:semiHidden="1" w:unhideWhenUsed="1"/>
+    <w:lsdException w:name="Table Simple 3" w:semiHidden="1" w:unhideWhenUsed="1"/>
+    <w:lsdException w:name="Table Classic 1" w:semiHidden="1" w:unhideWhenUsed="1"/>
+    <w:lsdException w:name="Table Classic 2" w:semiHidden="1" w:unhideWhenUsed="1"/>
+    <w:lsdException w:name="Table Classic 3" w:semiHidden="1" w:unhideWhenUsed="1"/>
+    <w:lsdException w:name="Table Classic 4" w:semiHidden="1" w:unhideWhenUsed="1"/>
+    <w:lsdException w:name="Table Colorful 1" w:semiHidden="1" w:unhideWhenUsed="1"/>
+    <w:lsdException w:name="Table Colorful 2" w:semiHidden="1" w:unhideWhenUsed="1"/>
+    <w:lsdException w:name="Table Colorful 3" w:semiHidden="1" w:unhideWhenUsed="1"/>
+    <w:lsdException w:name="Table Columns 1" w:semiHidden="1" w:unhideWhenUsed="1"/>
+    <w:lsdException w:name="Table Columns 2" w:semiHidden="1" w:unhideWhenUsed="1"/>
+    <w:lsdException w:name="Table Columns 3" w:semiHidden="1" w:unhideWhenUsed="1"/>
+    <w:lsdException w:name="Table Columns 4" w:semiHidden="1" w:unhideWhenUsed="1"/>
+    <w:lsdException w:name="Table Columns 5" w:semiHidden="1" w:unhideWhenUsed="1"/>
+    <w:lsdException w:name="Table Grid 1" w:semiHidden="1" w:unhideWhenUsed="1"/>
+    <w:lsdException w:name="Table Grid 2" w:semiHidden="1" w:unhideWhenUsed="1"/>
+    <w:lsdException w:name="Table Grid 3" w:semiHidden="1" w:unhideWhenUsed="1"/>
+    <w:lsdException w:name="Table Grid 4" w:semiHidden="1" w:unhideWhenUsed="1"/>
+    <w:lsdException w:name="Table Grid 5" w:semiHidden="1" w:unhideWhenUsed="1"/>
+    <w:lsdException w:name="Table Grid 6" w:semiHidden="1" w:unhideWhenUsed="1"/>
+    <w:lsdException w:name="Table Grid 7" w:semiHidden="1" w:unhideWhenUsed="1"/>
+    <w:lsdException w:name="Table Grid 8" w:semiHidden="1" w:unhideWhenUsed="1"/>
+    <w:lsdException w:name="Table List 1" w:semiHidden="1" w:unhideWhenUsed="1"/>
+    <w:lsdException w:name="Table List 2" w:semiHidden="1" w:unhideWhenUsed="1"/>
+    <w:lsdException w:name="Table List 3" w:semiHidden="1" w:unhideWhenUsed="1"/>
+    <w:lsdException w:name="Table List 4" w:semiHidden="1" w:unhideWhenUsed="1"/>
+    <w:lsdException w:name="Table List 5" w:semiHidden="1" w:unhideWhenUsed="1"/>
+    <w:lsdException w:name="Table List 6" w:semiHidden="1" w:unhideWhenUsed="1"/>
+    <w:lsdException w:name="Table List 7" w:semiHidden="1" w:unhideWhenUsed="1"/>
+    <w:lsdException w:name="Table List 8" w:semiHidden="1" w:unhideWhenUsed="1"/>
+    <w:lsdException w:name="Table 3D effects 1" w:semiHidden="1" w:unhideWhenUsed="1"/>
+    <w:lsdException w:name="Table 3D effects 2" w:semiHidden="1" w:unhideWhenUsed="1"/>
+    <w:lsdException w:name="Table 3D effects 3" w:semiHidden="1" w:unhideWhenUsed="1"/>
+    <w:lsdException w:name="Table Contemporary" w:semiHidden="1" w:unhideWhenUsed="1"/>
+    <w:lsdException w:name="Table Elegant" w:semiHidden="1" w:unhideWhenUsed="1"/>
+    <w:lsdException w:name="Table Professional" w:semiHidden="1" w:unhideWhenUsed="1"/>
+    <w:lsdException w:name="Table Subtle 1" w:semiHidden="1" w:unhideWhenUsed="1"/>
+    <w:lsdException w:name="Table Subtle 2" w:semiHidden="1" w:unhideWhenUsed="1"/>
+    <w:lsdException w:name="Table Web 1" w:semiHidden="1" w:unhideWhenUsed="1"/>
+    <w:lsdException w:name="Table Web 2" w:semiHidden="1" w:unhideWhenUsed="1"/>
+    <w:lsdException w:name="Table Web 3" w:semiHidden="1" w:unhideWhenUsed="1"/>
+    <w:lsdException w:name="Balloon Text" w:semiHidden="1" w:unhideWhenUsed="1"/>
     <w:lsdException w:name="Table Grid" w:uiPriority="59"/>
-    <w:lsdException w:name="Placeholder Text" w:semiHidden="0" w:uiPriority="67" w:unhideWhenUsed="0"/>
-    <w:lsdException w:name="No Spacing" w:semiHidden="0" w:uiPriority="68" w:unhideWhenUsed="0"/>
-    <w:lsdException w:name="Light Shading" w:semiHidden="0" w:uiPriority="69" w:unhideWhenUsed="0"/>
-    <w:lsdException w:name="Light List" w:semiHidden="0" w:uiPriority="70" w:unhideWhenUsed="0"/>
-    <w:lsdException w:name="Light Grid" w:semiHidden="0" w:uiPriority="71" w:unhideWhenUsed="0"/>
-    <w:lsdException w:name="Medium Shading 1" w:semiHidden="0" w:uiPriority="72" w:unhideWhenUsed="0"/>
-    <w:lsdException w:name="Medium Shading 2" w:semiHidden="0" w:uiPriority="73" w:unhideWhenUsed="0"/>
-    <w:lsdException w:name="Medium List 1" w:semiHidden="0" w:uiPriority="60" w:unhideWhenUsed="0"/>
-    <w:lsdException w:name="Medium List 2" w:semiHidden="0" w:uiPriority="61" w:unhideWhenUsed="0"/>
-    <w:lsdException w:name="Medium Grid 1" w:semiHidden="0" w:uiPriority="62" w:unhideWhenUsed="0"/>
-    <w:lsdException w:name="Medium Grid 2" w:semiHidden="0" w:uiPriority="63" w:unhideWhenUsed="0"/>
-    <w:lsdException w:name="Medium Grid 3" w:semiHidden="0" w:uiPriority="64" w:unhideWhenUsed="0"/>
-    <w:lsdException w:name="Dark List" w:semiHidden="0" w:uiPriority="65" w:unhideWhenUsed="0"/>
-    <w:lsdException w:name="Colorful Shading" w:semiHidden="0" w:unhideWhenUsed="0"/>
-    <w:lsdException w:name="Colorful List" w:semiHidden="0" w:uiPriority="34" w:unhideWhenUsed="0" w:qFormat="1"/>
-    <w:lsdException w:name="Colorful Grid" w:semiHidden="0" w:uiPriority="29" w:unhideWhenUsed="0" w:qFormat="1"/>
-    <w:lsdException w:name="Light Shading Accent 1" w:semiHidden="0" w:uiPriority="30" w:unhideWhenUsed="0" w:qFormat="1"/>
-    <w:lsdException w:name="Light List Accent 1" w:semiHidden="0" w:uiPriority="66" w:unhideWhenUsed="0"/>
-    <w:lsdException w:name="Light Grid Accent 1" w:semiHidden="0" w:uiPriority="67" w:unhideWhenUsed="0"/>
-    <w:lsdException w:name="Medium Shading 1 Accent 1" w:semiHidden="0" w:uiPriority="68" w:unhideWhenUsed="0"/>
-    <w:lsdException w:name="Medium Shading 2 Accent 1" w:semiHidden="0" w:uiPriority="69" w:unhideWhenUsed="0"/>
-    <w:lsdException w:name="Medium List 1 Accent 1" w:semiHidden="0" w:uiPriority="70" w:unhideWhenUsed="0"/>
-    <w:lsdException w:name="Revision" w:semiHidden="0" w:uiPriority="71" w:unhideWhenUsed="0"/>
-    <w:lsdException w:name="List Paragraph" w:semiHidden="0" w:uiPriority="72" w:unhideWhenUsed="0"/>
-    <w:lsdException w:name="Quote" w:semiHidden="0" w:uiPriority="73" w:unhideWhenUsed="0"/>
-    <w:lsdException w:name="Intense Quote" w:semiHidden="0" w:uiPriority="60" w:unhideWhenUsed="0"/>
-    <w:lsdException w:name="Medium List 2 Accent 1" w:semiHidden="0" w:uiPriority="61" w:unhideWhenUsed="0"/>
-    <w:lsdException w:name="Medium Grid 1 Accent 1" w:semiHidden="0" w:uiPriority="62" w:unhideWhenUsed="0"/>
-    <w:lsdException w:name="Medium Grid 2 Accent 1" w:semiHidden="0" w:uiPriority="63" w:unhideWhenUsed="0"/>
-    <w:lsdException w:name="Medium Grid 3 Accent 1" w:semiHidden="0" w:uiPriority="64" w:unhideWhenUsed="0"/>
-    <w:lsdException w:name="Dark List Accent 1" w:semiHidden="0" w:uiPriority="65" w:unhideWhenUsed="0"/>
-    <w:lsdException w:name="Colorful Shading Accent 1" w:semiHidden="0" w:uiPriority="66" w:unhideWhenUsed="0"/>
-    <w:lsdException w:name="Colorful List Accent 1" w:semiHidden="0" w:uiPriority="67" w:unhideWhenUsed="0"/>
-    <w:lsdException w:name="Colorful Grid Accent 1" w:semiHidden="0" w:uiPriority="68" w:unhideWhenUsed="0"/>
-    <w:lsdException w:name="Light Shading Accent 2" w:semiHidden="0" w:uiPriority="69" w:unhideWhenUsed="0"/>
-    <w:lsdException w:name="Light List Accent 2" w:semiHidden="0" w:uiPriority="70" w:unhideWhenUsed="0"/>
-    <w:lsdException w:name="Light Grid Accent 2" w:semiHidden="0" w:uiPriority="71" w:unhideWhenUsed="0"/>
-    <w:lsdException w:name="Medium Shading 1 Accent 2" w:semiHidden="0" w:uiPriority="72" w:unhideWhenUsed="0"/>
-    <w:lsdException w:name="Medium Shading 2 Accent 2" w:semiHidden="0" w:uiPriority="73" w:unhideWhenUsed="0"/>
-    <w:lsdException w:name="Medium List 1 Accent 2" w:semiHidden="0" w:uiPriority="60" w:unhideWhenUsed="0"/>
-    <w:lsdException w:name="Medium List 2 Accent 2" w:semiHidden="0" w:uiPriority="61" w:unhideWhenUsed="0"/>
-    <w:lsdException w:name="Medium Grid 1 Accent 2" w:semiHidden="0" w:uiPriority="62" w:unhideWhenUsed="0"/>
-    <w:lsdException w:name="Medium Grid 2 Accent 2" w:semiHidden="0" w:uiPriority="63" w:unhideWhenUsed="0"/>
-    <w:lsdException w:name="Medium Grid 3 Accent 2" w:semiHidden="0" w:uiPriority="64" w:unhideWhenUsed="0"/>
-    <w:lsdException w:name="Dark List Accent 2" w:semiHidden="0" w:uiPriority="65" w:unhideWhenUsed="0"/>
-    <w:lsdException w:name="Colorful Shading Accent 2" w:semiHidden="0" w:uiPriority="66" w:unhideWhenUsed="0"/>
-    <w:lsdException w:name="Colorful List Accent 2" w:semiHidden="0" w:uiPriority="67" w:unhideWhenUsed="0"/>
-    <w:lsdException w:name="Colorful Grid Accent 2" w:semiHidden="0" w:uiPriority="68" w:unhideWhenUsed="0"/>
-    <w:lsdException w:name="Light Shading Accent 3" w:semiHidden="0" w:uiPriority="69" w:unhideWhenUsed="0"/>
-    <w:lsdException w:name="Light List Accent 3" w:semiHidden="0" w:uiPriority="70" w:unhideWhenUsed="0"/>
-    <w:lsdException w:name="Light Grid Accent 3" w:semiHidden="0" w:uiPriority="71" w:unhideWhenUsed="0"/>
-    <w:lsdException w:name="Medium Shading 1 Accent 3" w:semiHidden="0" w:uiPriority="72" w:unhideWhenUsed="0"/>
-    <w:lsdException w:name="Medium Shading 2 Accent 3" w:semiHidden="0" w:uiPriority="73" w:unhideWhenUsed="0"/>
-    <w:lsdException w:name="Medium List 1 Accent 3" w:semiHidden="0" w:uiPriority="60" w:unhideWhenUsed="0"/>
-    <w:lsdException w:name="Medium List 2 Accent 3" w:semiHidden="0" w:uiPriority="61" w:unhideWhenUsed="0"/>
-    <w:lsdException w:name="Medium Grid 1 Accent 3" w:semiHidden="0" w:uiPriority="62" w:unhideWhenUsed="0"/>
-    <w:lsdException w:name="Medium Grid 2 Accent 3" w:semiHidden="0" w:uiPriority="63" w:unhideWhenUsed="0"/>
-    <w:lsdException w:name="Medium Grid 3 Accent 3" w:semiHidden="0" w:uiPriority="64" w:unhideWhenUsed="0"/>
-    <w:lsdException w:name="Dark List Accent 3" w:semiHidden="0" w:uiPriority="65" w:unhideWhenUsed="0"/>
-    <w:lsdException w:name="Colorful Shading Accent 3" w:semiHidden="0" w:uiPriority="66" w:unhideWhenUsed="0"/>
-    <w:lsdException w:name="Colorful List Accent 3" w:semiHidden="0" w:uiPriority="67" w:unhideWhenUsed="0"/>
-    <w:lsdException w:name="Colorful Grid Accent 3" w:semiHidden="0" w:uiPriority="68" w:unhideWhenUsed="0"/>
-    <w:lsdException w:name="Light Shading Accent 4" w:semiHidden="0" w:uiPriority="69" w:unhideWhenUsed="0"/>
-    <w:lsdException w:name="Light List Accent 4" w:semiHidden="0" w:uiPriority="70" w:unhideWhenUsed="0"/>
-    <w:lsdException w:name="Light Grid Accent 4" w:semiHidden="0" w:uiPriority="71" w:unhideWhenUsed="0"/>
-    <w:lsdException w:name="Medium Shading 1 Accent 4" w:semiHidden="0" w:uiPriority="72" w:unhideWhenUsed="0"/>
-    <w:lsdException w:name="Medium Shading 2 Accent 4" w:semiHidden="0" w:uiPriority="73" w:unhideWhenUsed="0"/>
-    <w:lsdException w:name="Medium List 1 Accent 4" w:semiHidden="0" w:uiPriority="60" w:unhideWhenUsed="0"/>
-    <w:lsdException w:name="Medium List 2 Accent 4" w:semiHidden="0" w:uiPriority="61" w:unhideWhenUsed="0"/>
-    <w:lsdException w:name="Medium Grid 1 Accent 4" w:semiHidden="0" w:uiPriority="62" w:unhideWhenUsed="0"/>
-    <w:lsdException w:name="Medium Grid 2 Accent 4" w:semiHidden="0" w:uiPriority="63" w:unhideWhenUsed="0"/>
-    <w:lsdException w:name="Medium Grid 3 Accent 4" w:semiHidden="0" w:uiPriority="64" w:unhideWhenUsed="0"/>
-    <w:lsdException w:name="Dark List Accent 4" w:semiHidden="0" w:uiPriority="65" w:unhideWhenUsed="0"/>
-    <w:lsdException w:name="Colorful Shading Accent 4" w:semiHidden="0" w:uiPriority="66" w:unhideWhenUsed="0"/>
-    <w:lsdException w:name="Colorful List Accent 4" w:semiHidden="0" w:uiPriority="67" w:unhideWhenUsed="0"/>
-    <w:lsdException w:name="Colorful Grid Accent 4" w:semiHidden="0" w:uiPriority="68" w:unhideWhenUsed="0"/>
-    <w:lsdException w:name="Light Shading Accent 5" w:semiHidden="0" w:uiPriority="69" w:unhideWhenUsed="0"/>
-    <w:lsdException w:name="Light List Accent 5" w:semiHidden="0" w:uiPriority="70" w:unhideWhenUsed="0"/>
-    <w:lsdException w:name="Light Grid Accent 5" w:semiHidden="0" w:uiPriority="71" w:unhideWhenUsed="0"/>
-    <w:lsdException w:name="Medium Shading 1 Accent 5" w:semiHidden="0" w:uiPriority="72" w:unhideWhenUsed="0"/>
-    <w:lsdException w:name="Medium Shading 2 Accent 5" w:semiHidden="0" w:uiPriority="73" w:unhideWhenUsed="0"/>
-    <w:lsdException w:name="Medium List 1 Accent 5" w:semiHidden="0" w:uiPriority="60" w:unhideWhenUsed="0"/>
-    <w:lsdException w:name="Medium List 2 Accent 5" w:semiHidden="0" w:uiPriority="61" w:unhideWhenUsed="0"/>
-    <w:lsdException w:name="Medium Grid 1 Accent 5" w:semiHidden="0" w:uiPriority="62" w:unhideWhenUsed="0"/>
-    <w:lsdException w:name="Medium Grid 2 Accent 5" w:semiHidden="0" w:uiPriority="63" w:unhideWhenUsed="0"/>
-    <w:lsdException w:name="Medium Grid 3 Accent 5" w:semiHidden="0" w:uiPriority="64" w:unhideWhenUsed="0"/>
-    <w:lsdException w:name="Dark List Accent 5" w:semiHidden="0" w:uiPriority="65" w:unhideWhenUsed="0"/>
-    <w:lsdException w:name="Colorful Shading Accent 5" w:semiHidden="0" w:uiPriority="66" w:unhideWhenUsed="0"/>
-    <w:lsdException w:name="Colorful List Accent 5" w:semiHidden="0" w:uiPriority="67" w:unhideWhenUsed="0"/>
-    <w:lsdException w:name="Colorful Grid Accent 5" w:semiHidden="0" w:uiPriority="68" w:unhideWhenUsed="0"/>
-    <w:lsdException w:name="Light Shading Accent 6" w:semiHidden="0" w:uiPriority="69" w:unhideWhenUsed="0"/>
-    <w:lsdException w:name="Light List Accent 6" w:semiHidden="0" w:uiPriority="70" w:unhideWhenUsed="0"/>
-    <w:lsdException w:name="Light Grid Accent 6" w:semiHidden="0" w:uiPriority="71" w:unhideWhenUsed="0"/>
-    <w:lsdException w:name="Medium Shading 1 Accent 6" w:semiHidden="0" w:uiPriority="72" w:unhideWhenUsed="0"/>
-    <w:lsdException w:name="Medium Shading 2 Accent 6" w:semiHidden="0" w:uiPriority="73" w:unhideWhenUsed="0"/>
-    <w:lsdException w:name="Medium List 1 Accent 6" w:semiHidden="0" w:uiPriority="19" w:unhideWhenUsed="0" w:qFormat="1"/>
-    <w:lsdException w:name="Medium List 2 Accent 6" w:semiHidden="0" w:uiPriority="21" w:unhideWhenUsed="0" w:qFormat="1"/>
-    <w:lsdException w:name="Medium Grid 1 Accent 6" w:semiHidden="0" w:uiPriority="31" w:unhideWhenUsed="0" w:qFormat="1"/>
-    <w:lsdException w:name="Medium Grid 2 Accent 6" w:semiHidden="0" w:uiPriority="32" w:unhideWhenUsed="0" w:qFormat="1"/>
-    <w:lsdException w:name="Medium Grid 3 Accent 6" w:semiHidden="0" w:uiPriority="33" w:unhideWhenUsed="0" w:qFormat="1"/>
-    <w:lsdException w:name="Dark List Accent 6" w:semiHidden="0" w:uiPriority="37" w:unhideWhenUsed="0"/>
-    <w:lsdException w:name="Colorful Shading Accent 6" w:semiHidden="0" w:uiPriority="39" w:unhideWhenUsed="0" w:qFormat="1"/>
-    <w:lsdException w:name="Colorful List Accent 6" w:semiHidden="0" w:uiPriority="72" w:unhideWhenUsed="0"/>
-    <w:lsdException w:name="Colorful Grid Accent 6" w:semiHidden="0" w:uiPriority="73" w:unhideWhenUsed="0"/>
-    <w:lsdException w:name="Subtle Emphasis" w:semiHidden="0" w:uiPriority="19" w:unhideWhenUsed="0" w:qFormat="1"/>
-    <w:lsdException w:name="Intense Emphasis" w:semiHidden="0" w:uiPriority="21" w:unhideWhenUsed="0" w:qFormat="1"/>
-    <w:lsdException w:name="Subtle Reference" w:semiHidden="0" w:uiPriority="31" w:unhideWhenUsed="0" w:qFormat="1"/>
-    <w:lsdException w:name="Intense Reference" w:semiHidden="0" w:uiPriority="32" w:unhideWhenUsed="0" w:qFormat="1"/>
-    <w:lsdException w:name="Book Title" w:semiHidden="0" w:uiPriority="33" w:unhideWhenUsed="0" w:qFormat="1"/>
-    <w:lsdException w:name="Bibliography" w:uiPriority="37"/>
-    <w:lsdException w:name="TOC Heading" w:uiPriority="39" w:qFormat="1"/>
+    <w:lsdException w:name="Table Theme" w:semiHidden="1" w:unhideWhenUsed="1"/>
+    <w:lsdException w:name="Placeholder Text" w:uiPriority="67"/>
+    <w:lsdException w:name="No Spacing" w:uiPriority="68"/>
+    <w:lsdException w:name="Light Shading" w:uiPriority="69"/>
+    <w:lsdException w:name="Light List" w:uiPriority="70"/>
+    <w:lsdException w:name="Light Grid" w:uiPriority="71"/>
+    <w:lsdException w:name="Medium Shading 1" w:uiPriority="72"/>
+    <w:lsdException w:name="Medium Shading 2" w:uiPriority="73"/>
+    <w:lsdException w:name="Medium List 1" w:uiPriority="60"/>
+    <w:lsdException w:name="Medium List 2" w:uiPriority="61"/>
+    <w:lsdException w:name="Medium Grid 1" w:uiPriority="62"/>
+    <w:lsdException w:name="Medium Grid 2" w:uiPriority="63"/>
+    <w:lsdException w:name="Medium Grid 3" w:uiPriority="64"/>
+    <w:lsdException w:name="Dark List" w:uiPriority="65"/>
+    <w:lsdException w:name="Colorful Shading"/>
+    <w:lsdException w:name="Colorful List" w:uiPriority="34" w:qFormat="1"/>
+    <w:lsdException w:name="Colorful Grid" w:uiPriority="29" w:qFormat="1"/>
+    <w:lsdException w:name="Light Shading Accent 1" w:uiPriority="30" w:qFormat="1"/>
+    <w:lsdException w:name="Light List Accent 1" w:uiPriority="66"/>
+    <w:lsdException w:name="Light Grid Accent 1" w:uiPriority="67"/>
+    <w:lsdException w:name="Medium Shading 1 Accent 1" w:uiPriority="68"/>
+    <w:lsdException w:name="Medium Shading 2 Accent 1" w:uiPriority="69"/>
+    <w:lsdException w:name="Medium List 1 Accent 1" w:uiPriority="70"/>
+    <w:lsdException w:name="Revision" w:uiPriority="71"/>
+    <w:lsdException w:name="List Paragraph" w:uiPriority="72"/>
+    <w:lsdException w:name="Quote" w:uiPriority="73"/>
+    <w:lsdException w:name="Intense Quote" w:uiPriority="60"/>
+    <w:lsdException w:name="Medium List 2 Accent 1" w:uiPriority="61"/>
+    <w:lsdException w:name="Medium Grid 1 Accent 1" w:uiPriority="62"/>
+    <w:lsdException w:name="Medium Grid 2 Accent 1" w:uiPriority="63"/>
+    <w:lsdException w:name="Medium Grid 3 Accent 1" w:uiPriority="64"/>
+    <w:lsdException w:name="Dark List Accent 1" w:uiPriority="65"/>
+    <w:lsdException w:name="Colorful Shading Accent 1" w:uiPriority="66"/>
+    <w:lsdException w:name="Colorful List Accent 1" w:uiPriority="67"/>
+    <w:lsdException w:name="Colorful Grid Accent 1" w:uiPriority="68"/>
+    <w:lsdException w:name="Light Shading Accent 2" w:uiPriority="69"/>
+    <w:lsdException w:name="Light List Accent 2" w:uiPriority="70"/>
+    <w:lsdException w:name="Light Grid Accent 2" w:uiPriority="71"/>
+    <w:lsdException w:name="Medium Shading 1 Accent 2" w:uiPriority="72"/>
+    <w:lsdException w:name="Medium Shading 2 Accent 2" w:uiPriority="73"/>
+    <w:lsdException w:name="Medium List 1 Accent 2" w:uiPriority="60"/>
+    <w:lsdException w:name="Medium List 2 Accent 2" w:uiPriority="61"/>
+    <w:lsdException w:name="Medium Grid 1 Accent 2" w:uiPriority="62"/>
+    <w:lsdException w:name="Medium Grid 2 Accent 2" w:uiPriority="63"/>
+    <w:lsdException w:name="Medium Grid 3 Accent 2" w:uiPriority="64"/>
+    <w:lsdException w:name="Dark List Accent 2" w:uiPriority="65"/>
+    <w:lsdException w:name="Colorful Shading Accent 2" w:uiPriority="66"/>
+    <w:lsdException w:name="Colorful List Accent 2" w:uiPriority="67"/>
+    <w:lsdException w:name="Colorful Grid Accent 2" w:uiPriority="68"/>
+    <w:lsdException w:name="Light Shading Accent 3" w:uiPriority="69"/>
+    <w:lsdException w:name="Light List Accent 3" w:uiPriority="70"/>
+    <w:lsdException w:name="Light Grid Accent 3" w:uiPriority="71"/>
+    <w:lsdException w:name="Medium Shading 1 Accent 3" w:uiPriority="72"/>
+    <w:lsdException w:name="Medium Shading 2 Accent 3" w:uiPriority="73"/>
+    <w:lsdException w:name="Medium List 1 Accent 3" w:uiPriority="60"/>
+    <w:lsdException w:name="Medium List 2 Accent 3" w:uiPriority="61"/>
+    <w:lsdException w:name="Medium Grid 1 Accent 3" w:uiPriority="62"/>
+    <w:lsdException w:name="Medium Grid 2 Accent 3" w:uiPriority="63"/>
+    <w:lsdException w:name="Medium Grid 3 Accent 3" w:uiPriority="64"/>
+    <w:lsdException w:name="Dark List Accent 3" w:uiPriority="65"/>
+    <w:lsdException w:name="Colorful Shading Accent 3" w:uiPriority="66"/>
+    <w:lsdException w:name="Colorful List Accent 3" w:uiPriority="67"/>
+    <w:lsdException w:name="Colorful Grid Accent 3" w:uiPriority="68"/>
+    <w:lsdException w:name="Light Shading Accent 4" w:uiPriority="69"/>
+    <w:lsdException w:name="Light List Accent 4" w:uiPriority="70"/>
+    <w:lsdException w:name="Light Grid Accent 4" w:uiPriority="71"/>
+    <w:lsdException w:name="Medium Shading 1 Accent 4" w:uiPriority="72"/>
+    <w:lsdException w:name="Medium Shading 2 Accent 4" w:uiPriority="73"/>
+    <w:lsdException w:name="Medium List 1 Accent 4" w:uiPriority="60"/>
+    <w:lsdException w:name="Medium List 2 Accent 4" w:uiPriority="61"/>
+    <w:lsdException w:name="Medium Grid 1 Accent 4" w:uiPriority="62"/>
+    <w:lsdException w:name="Medium Grid 2 Accent 4" w:uiPriority="63"/>
+    <w:lsdException w:name="Medium Grid 3 Accent 4" w:uiPriority="64"/>
+    <w:lsdException w:name="Dark List Accent 4" w:uiPriority="65"/>
+    <w:lsdException w:name="Colorful Shading Accent 4" w:uiPriority="66"/>
+    <w:lsdException w:name="Colorful List Accent 4" w:uiPriority="67"/>
+    <w:lsdException w:name="Colorful Grid Accent 4" w:uiPriority="68"/>
+    <w:lsdException w:name="Light Shading Accent 5" w:uiPriority="69"/>
+    <w:lsdException w:name="Light List Accent 5" w:uiPriority="70"/>
+    <w:lsdException w:name="Light Grid Accent 5" w:uiPriority="71"/>
+    <w:lsdException w:name="Medium Shading 1 Accent 5" w:uiPriority="72"/>
+    <w:lsdException w:name="Medium Shading 2 Accent 5" w:uiPriority="73"/>
+    <w:lsdException w:name="Medium List 1 Accent 5" w:uiPriority="60"/>
+    <w:lsdException w:name="Medium List 2 Accent 5" w:uiPriority="61"/>
+    <w:lsdException w:name="Medium Grid 1 Accent 5" w:uiPriority="62"/>
+    <w:lsdException w:name="Medium Grid 2 Accent 5" w:uiPriority="63"/>
+    <w:lsdException w:name="Medium Grid 3 Accent 5" w:uiPriority="64"/>
+    <w:lsdException w:name="Dark List Accent 5" w:uiPriority="65"/>
+    <w:lsdException w:name="Colorful Shading Accent 5" w:uiPriority="66"/>
+    <w:lsdException w:name="Colorful List Accent 5" w:uiPriority="67"/>
+    <w:lsdException w:name="Colorful Grid Accent 5" w:uiPriority="68"/>
+    <w:lsdException w:name="Light Shading Accent 6" w:uiPriority="69"/>
+    <w:lsdException w:name="Light List Accent 6" w:uiPriority="70"/>
+    <w:lsdException w:name="Light Grid Accent 6" w:uiPriority="71"/>
+    <w:lsdException w:name="Medium Shading 1 Accent 6" w:uiPriority="72"/>
+    <w:lsdException w:name="Medium Shading 2 Accent 6" w:uiPriority="73"/>
+    <w:lsdException w:name="Medium List 1 Accent 6" w:uiPriority="19" w:qFormat="1"/>
+    <w:lsdException w:name="Medium List 2 Accent 6" w:uiPriority="21" w:qFormat="1"/>
+    <w:lsdException w:name="Medium Grid 1 Accent 6" w:uiPriority="31" w:qFormat="1"/>
+    <w:lsdException w:name="Medium Grid 2 Accent 6" w:uiPriority="32" w:qFormat="1"/>
+    <w:lsdException w:name="Medium Grid 3 Accent 6" w:uiPriority="33" w:qFormat="1"/>
+    <w:lsdException w:name="Dark List Accent 6" w:uiPriority="37"/>
+    <w:lsdException w:name="Colorful Shading Accent 6" w:uiPriority="39" w:qFormat="1"/>
+    <w:lsdException w:name="Colorful List Accent 6" w:uiPriority="72"/>
+    <w:lsdException w:name="Colorful Grid Accent 6" w:uiPriority="73"/>
+    <w:lsdException w:name="Subtle Emphasis" w:uiPriority="19" w:qFormat="1"/>
+    <w:lsdException w:name="Intense Emphasis" w:uiPriority="21" w:qFormat="1"/>
+    <w:lsdException w:name="Subtle Reference" w:uiPriority="31" w:qFormat="1"/>
+    <w:lsdException w:name="Intense Reference" w:uiPriority="32" w:qFormat="1"/>
+    <w:lsdException w:name="Book Title" w:uiPriority="33" w:qFormat="1"/>
+    <w:lsdException w:name="Bibliography" w:semiHidden="1" w:uiPriority="37" w:unhideWhenUsed="1"/>
+    <w:lsdException w:name="TOC Heading" w:semiHidden="1" w:uiPriority="39" w:unhideWhenUsed="1" w:qFormat="1"/>
+    <w:lsdException w:name="Plain Table 1" w:uiPriority="41"/>
+    <w:lsdException w:name="Plain Table 2" w:uiPriority="42"/>
+    <w:lsdException w:name="Plain Table 3" w:uiPriority="43"/>
+    <w:lsdException w:name="Plain Table 4" w:uiPriority="44"/>
+    <w:lsdException w:name="Plain Table 5" w:uiPriority="45"/>
+    <w:lsdException w:name="Grid Table Light" w:uiPriority="40"/>
+    <w:lsdException w:name="Grid Table 1 Light" w:uiPriority="46"/>
+    <w:lsdException w:name="Grid Table 2" w:uiPriority="47"/>
+    <w:lsdException w:name="Grid Table 3" w:uiPriority="48"/>
+    <w:lsdException w:name="Grid Table 4" w:uiPriority="49"/>
+    <w:lsdException w:name="Grid Table 5 Dark" w:uiPriority="50"/>
+    <w:lsdException w:name="Grid Table 6 Colorful" w:uiPriority="51"/>
+    <w:lsdException w:name="Grid Table 7 Colorful" w:uiPriority="52"/>
+    <w:lsdException w:name="Grid Table 1 Light Accent 1" w:uiPriority="46"/>
+    <w:lsdException w:name="Grid Table 2 Accent 1" w:uiPriority="47"/>
+    <w:lsdException w:name="Grid Table 3 Accent 1" w:uiPriority="48"/>
+    <w:lsdException w:name="Grid Table 4 Accent 1" w:uiPriority="49"/>
+    <w:lsdException w:name="Grid Table 5 Dark Accent 1" w:uiPriority="50"/>
+    <w:lsdException w:name="Grid Table 6 Colorful Accent 1" w:uiPriority="51"/>
+    <w:lsdException w:name="Grid Table 7 Colorful Accent 1" w:uiPriority="52"/>
+    <w:lsdException w:name="Grid Table 1 Light Accent 2" w:uiPriority="46"/>
+    <w:lsdException w:name="Grid Table 2 Accent 2" w:uiPriority="47"/>
+    <w:lsdException w:name="Grid Table 3 Accent 2" w:uiPriority="48"/>
+    <w:lsdException w:name="Grid Table 4 Accent 2" w:uiPriority="49"/>
+    <w:lsdException w:name="Grid Table 5 Dark Accent 2" w:uiPriority="50"/>
+    <w:lsdException w:name="Grid Table 6 Colorful Accent 2" w:uiPriority="51"/>
+    <w:lsdException w:name="Grid Table 7 Colorful Accent 2" w:uiPriority="52"/>
+    <w:lsdException w:name="Grid Table 1 Light Accent 3" w:uiPriority="46"/>
+    <w:lsdException w:name="Grid Table 2 Accent 3" w:uiPriority="47"/>
+    <w:lsdException w:name="Grid Table 3 Accent 3" w:uiPriority="48"/>
+    <w:lsdException w:name="Grid Table 4 Accent 3" w:uiPriority="49"/>
+    <w:lsdException w:name="Grid Table 5 Dark Accent 3" w:uiPriority="50"/>
+    <w:lsdException w:name="Grid Table 6 Colorful Accent 3" w:uiPriority="51"/>
+    <w:lsdException w:name="Grid Table 7 Colorful Accent 3" w:uiPriority="52"/>
+    <w:lsdException w:name="Grid Table 1 Light Accent 4" w:uiPriority="46"/>
+    <w:lsdException w:name="Grid Table 2 Accent 4" w:uiPriority="47"/>
+    <w:lsdException w:name="Grid Table 3 Accent 4" w:uiPriority="48"/>
+    <w:lsdException w:name="Grid Table 4 Accent 4" w:uiPriority="49"/>
+    <w:lsdException w:name="Grid Table 5 Dark Accent 4" w:uiPriority="50"/>
+    <w:lsdException w:name="Grid Table 6 Colorful Accent 4" w:uiPriority="51"/>
+    <w:lsdException w:name="Grid Table 7 Colorful Accent 4" w:uiPriority="52"/>
+    <w:lsdException w:name="Grid Table 1 Light Accent 5" w:uiPriority="46"/>
+    <w:lsdException w:name="Grid Table 2 Accent 5" w:uiPriority="47"/>
+    <w:lsdException w:name="Grid Table 3 Accent 5" w:uiPriority="48"/>
+    <w:lsdException w:name="Grid Table 4 Accent 5" w:uiPriority="49"/>
+    <w:lsdException w:name="Grid Table 5 Dark Accent 5" w:uiPriority="50"/>
+    <w:lsdException w:name="Grid Table 6 Colorful Accent 5" w:uiPriority="51"/>
+    <w:lsdException w:name="Grid Table 7 Colorful Accent 5" w:uiPriority="52"/>
+    <w:lsdException w:name="Grid Table 1 Light Accent 6" w:uiPriority="46"/>
+    <w:lsdException w:name="Grid Table 2 Accent 6" w:uiPriority="47"/>
+    <w:lsdException w:name="Grid Table 3 Accent 6" w:uiPriority="48"/>
+    <w:lsdException w:name="Grid Table 4 Accent 6" w:uiPriority="49"/>
+    <w:lsdException w:name="Grid Table 5 Dark Accent 6" w:uiPriority="50"/>
+    <w:lsdException w:name="Grid Table 6 Colorful Accent 6" w:uiPriority="51"/>
+    <w:lsdException w:name="Grid Table 7 Colorful Accent 6" w:uiPriority="52"/>
+    <w:lsdException w:name="List Table 1 Light" w:uiPriority="46"/>
+    <w:lsdException w:name="List Table 2" w:uiPriority="47"/>
+    <w:lsdException w:name="List Table 3" w:uiPriority="48"/>
+    <w:lsdException w:name="List Table 4" w:uiPriority="49"/>
+    <w:lsdException w:name="List Table 5 Dark" w:uiPriority="50"/>
+    <w:lsdException w:name="List Table 6 Colorful" w:uiPriority="51"/>
+    <w:lsdException w:name="List Table 7 Colorful" w:uiPriority="52"/>
+    <w:lsdException w:name="List Table 1 Light Accent 1" w:uiPriority="46"/>
+    <w:lsdException w:name="List Table 2 Accent 1" w:uiPriority="47"/>
+    <w:lsdException w:name="List Table 3 Accent 1" w:uiPriority="48"/>
+    <w:lsdException w:name="List Table 4 Accent 1" w:uiPriority="49"/>
+    <w:lsdException w:name="List Table 5 Dark Accent 1" w:uiPriority="50"/>
+    <w:lsdException w:name="List Table 6 Colorful Accent 1" w:uiPriority="51"/>
+    <w:lsdException w:name="List Table 7 Colorful Accent 1" w:uiPriority="52"/>
+    <w:lsdException w:name="List Table 1 Light Accent 2" w:uiPriority="46"/>
+    <w:lsdException w:name="List Table 2 Accent 2" w:uiPriority="47"/>
+    <w:lsdException w:name="List Table 3 Accent 2" w:uiPriority="48"/>
+    <w:lsdException w:name="List Table 4 Accent 2" w:uiPriority="49"/>
+    <w:lsdException w:name="List Table 5 Dark Accent 2" w:uiPriority="50"/>
+    <w:lsdException w:name="List Table 6 Colorful Accent 2" w:uiPriority="51"/>
+    <w:lsdException w:name="List Table 7 Colorful Accent 2" w:uiPriority="52"/>
+    <w:lsdException w:name="List Table 1 Light Accent 3" w:uiPriority="46"/>
+    <w:lsdException w:name="List Table 2 Accent 3" w:uiPriority="47"/>
+    <w:lsdException w:name="List Table 3 Accent 3" w:uiPriority="48"/>
+    <w:lsdException w:name="List Table 4 Accent 3" w:uiPriority="49"/>
+    <w:lsdException w:name="List Table 5 Dark Accent 3" w:uiPriority="50"/>
+    <w:lsdException w:name="List Table 6 Colorful Accent 3" w:uiPriority="51"/>
+    <w:lsdException w:name="List Table 7 Colorful Accent 3" w:uiPriority="52"/>
+    <w:lsdException w:name="List Table 1 Light Accent 4" w:uiPriority="46"/>
+    <w:lsdException w:name="List Table 2 Accent 4" w:uiPriority="47"/>
+    <w:lsdException w:name="List Table 3 Accent 4" w:uiPriority="48"/>
+    <w:lsdException w:name="List Table 4 Accent 4" w:uiPriority="49"/>
+    <w:lsdException w:name="List Table 5 Dark Accent 4" w:uiPriority="50"/>
+    <w:lsdException w:name="List Table 6 Colorful Accent 4" w:uiPriority="51"/>
+    <w:lsdException w:name="List Table 7 Colorful Accent 4" w:uiPriority="52"/>
+    <w:lsdException w:name="List Table 1 Light Accent 5" w:uiPriority="46"/>
+    <w:lsdException w:name="List Table 2 Accent 5" w:uiPriority="47"/>
+    <w:lsdException w:name="List Table 3 Accent 5" w:uiPriority="48"/>
+    <w:lsdException w:name="List Table 4 Accent 5" w:uiPriority="49"/>
+    <w:lsdException w:name="List Table 5 Dark Accent 5" w:uiPriority="50"/>
+    <w:lsdException w:name="List Table 6 Colorful Accent 5" w:uiPriority="51"/>
+    <w:lsdException w:name="List Table 7 Colorful Accent 5" w:uiPriority="52"/>
+    <w:lsdException w:name="List Table 1 Light Accent 6" w:uiPriority="46"/>
+    <w:lsdException w:name="List Table 2 Accent 6" w:uiPriority="47"/>
+    <w:lsdException w:name="List Table 3 Accent 6" w:uiPriority="48"/>
+    <w:lsdException w:name="List Table 4 Accent 6" w:uiPriority="49"/>
+    <w:lsdException w:name="List Table 5 Dark Accent 6" w:uiPriority="50"/>
+    <w:lsdException w:name="List Table 6 Colorful Accent 6" w:uiPriority="51"/>
+    <w:lsdException w:name="List Table 7 Colorful Accent 6" w:uiPriority="52"/>
   </w:latentStyles>
   <w:style w:type="paragraph" w:default="1" w:styleId="Normal">
     <w:name w:val="Normal"/>
@@ -2126,206 +3779,68 @@
       <w:contextualSpacing/>
     </w:pPr>
   </w:style>
-</w:styles>
-</file>
-
-<file path=word/stylesWithEffects.xml><?xml version="1.0" encoding="utf-8"?>
-<w:styles xmlns:wpc="http://schemas.microsoft.com/office/word/2010/wordprocessingCanvas" xmlns:mc="http://schemas.openxmlformats.org/markup-compatibility/2006" xmlns:o="urn:schemas-microsoft-com:office:office" xmlns:r="http://schemas.openxmlformats.org/officeDocument/2006/relationships" xmlns:m="http://schemas.openxmlformats.org/officeDocument/2006/math" xmlns:v="urn:schemas-microsoft-com:vml" xmlns:wp14="http://schemas.microsoft.com/office/word/2010/wordprocessingDrawing" xmlns:wp="http://schemas.openxmlformats.org/drawingml/2006/wordprocessingDrawing" xmlns:w10="urn:schemas-microsoft-com:office:word" xmlns:w="http://schemas.openxmlformats.org/wordprocessingml/2006/main" xmlns:w14="http://schemas.microsoft.com/office/word/2010/wordml" xmlns:wpg="http://schemas.microsoft.com/office/word/2010/wordprocessingGroup" xmlns:wpi="http://schemas.microsoft.com/office/word/2010/wordprocessingInk" xmlns:wne="http://schemas.microsoft.com/office/word/2006/wordml" xmlns:wps="http://schemas.microsoft.com/office/word/2010/wordprocessingShape" mc:Ignorable="w14 wp14">
-  <w:docDefaults>
-    <w:rPrDefault>
-      <w:rPr>
-        <w:rFonts w:ascii="Calibri" w:eastAsia="SimSun" w:hAnsi="Calibri" w:cs="Times New Roman"/>
-        <w:lang w:val="en-US" w:eastAsia="en-US" w:bidi="ar-SA"/>
-      </w:rPr>
-    </w:rPrDefault>
-    <w:pPrDefault/>
-  </w:docDefaults>
-  <w:latentStyles w:defLockedState="0" w:defUIPriority="99" w:defSemiHidden="1" w:defUnhideWhenUsed="1" w:defQFormat="0" w:count="267">
-    <w:lsdException w:name="Normal" w:semiHidden="0" w:uiPriority="0" w:unhideWhenUsed="0" w:qFormat="1"/>
-    <w:lsdException w:name="heading 1" w:semiHidden="0" w:uiPriority="9" w:unhideWhenUsed="0" w:qFormat="1"/>
-    <w:lsdException w:name="heading 2" w:uiPriority="9" w:qFormat="1"/>
-    <w:lsdException w:name="heading 3" w:uiPriority="9" w:qFormat="1"/>
-    <w:lsdException w:name="heading 4" w:uiPriority="9" w:qFormat="1"/>
-    <w:lsdException w:name="heading 5" w:uiPriority="9" w:qFormat="1"/>
-    <w:lsdException w:name="heading 6" w:uiPriority="9" w:qFormat="1"/>
-    <w:lsdException w:name="heading 7" w:uiPriority="9" w:qFormat="1"/>
-    <w:lsdException w:name="heading 8" w:uiPriority="9" w:qFormat="1"/>
-    <w:lsdException w:name="heading 9" w:uiPriority="9" w:qFormat="1"/>
-    <w:lsdException w:name="toc 1" w:uiPriority="39"/>
-    <w:lsdException w:name="toc 2" w:uiPriority="39"/>
-    <w:lsdException w:name="toc 3" w:uiPriority="39"/>
-    <w:lsdException w:name="toc 4" w:uiPriority="39"/>
-    <w:lsdException w:name="toc 5" w:uiPriority="39"/>
-    <w:lsdException w:name="toc 6" w:uiPriority="39"/>
-    <w:lsdException w:name="toc 7" w:uiPriority="39"/>
-    <w:lsdException w:name="toc 8" w:uiPriority="39"/>
-    <w:lsdException w:name="toc 9" w:uiPriority="39"/>
-    <w:lsdException w:name="caption" w:uiPriority="35" w:qFormat="1"/>
-    <w:lsdException w:name="Title" w:semiHidden="0" w:uiPriority="10" w:unhideWhenUsed="0" w:qFormat="1"/>
-    <w:lsdException w:name="Default Paragraph Font" w:uiPriority="1"/>
-    <w:lsdException w:name="Subtitle" w:semiHidden="0" w:uiPriority="11" w:unhideWhenUsed="0" w:qFormat="1"/>
-    <w:lsdException w:name="Strong" w:semiHidden="0" w:uiPriority="22" w:unhideWhenUsed="0" w:qFormat="1"/>
-    <w:lsdException w:name="Emphasis" w:semiHidden="0" w:uiPriority="20" w:unhideWhenUsed="0" w:qFormat="1"/>
-    <w:lsdException w:name="Table Grid" w:uiPriority="59"/>
-    <w:lsdException w:name="Placeholder Text" w:semiHidden="0" w:uiPriority="67" w:unhideWhenUsed="0"/>
-    <w:lsdException w:name="No Spacing" w:semiHidden="0" w:uiPriority="68" w:unhideWhenUsed="0"/>
-    <w:lsdException w:name="Light Shading" w:semiHidden="0" w:uiPriority="69" w:unhideWhenUsed="0"/>
-    <w:lsdException w:name="Light List" w:semiHidden="0" w:uiPriority="70" w:unhideWhenUsed="0"/>
-    <w:lsdException w:name="Light Grid" w:semiHidden="0" w:uiPriority="71" w:unhideWhenUsed="0"/>
-    <w:lsdException w:name="Medium Shading 1" w:semiHidden="0" w:uiPriority="72" w:unhideWhenUsed="0"/>
-    <w:lsdException w:name="Medium Shading 2" w:semiHidden="0" w:uiPriority="73" w:unhideWhenUsed="0"/>
-    <w:lsdException w:name="Medium List 1" w:semiHidden="0" w:uiPriority="60" w:unhideWhenUsed="0"/>
-    <w:lsdException w:name="Medium List 2" w:semiHidden="0" w:uiPriority="61" w:unhideWhenUsed="0"/>
-    <w:lsdException w:name="Medium Grid 1" w:semiHidden="0" w:uiPriority="62" w:unhideWhenUsed="0"/>
-    <w:lsdException w:name="Medium Grid 2" w:semiHidden="0" w:uiPriority="63" w:unhideWhenUsed="0"/>
-    <w:lsdException w:name="Medium Grid 3" w:semiHidden="0" w:uiPriority="64" w:unhideWhenUsed="0"/>
-    <w:lsdException w:name="Dark List" w:semiHidden="0" w:uiPriority="65" w:unhideWhenUsed="0"/>
-    <w:lsdException w:name="Colorful Shading" w:semiHidden="0" w:unhideWhenUsed="0"/>
-    <w:lsdException w:name="Colorful List" w:semiHidden="0" w:uiPriority="34" w:unhideWhenUsed="0" w:qFormat="1"/>
-    <w:lsdException w:name="Colorful Grid" w:semiHidden="0" w:uiPriority="29" w:unhideWhenUsed="0" w:qFormat="1"/>
-    <w:lsdException w:name="Light Shading Accent 1" w:semiHidden="0" w:uiPriority="30" w:unhideWhenUsed="0" w:qFormat="1"/>
-    <w:lsdException w:name="Light List Accent 1" w:semiHidden="0" w:uiPriority="66" w:unhideWhenUsed="0"/>
-    <w:lsdException w:name="Light Grid Accent 1" w:semiHidden="0" w:uiPriority="67" w:unhideWhenUsed="0"/>
-    <w:lsdException w:name="Medium Shading 1 Accent 1" w:semiHidden="0" w:uiPriority="68" w:unhideWhenUsed="0"/>
-    <w:lsdException w:name="Medium Shading 2 Accent 1" w:semiHidden="0" w:uiPriority="69" w:unhideWhenUsed="0"/>
-    <w:lsdException w:name="Medium List 1 Accent 1" w:semiHidden="0" w:uiPriority="70" w:unhideWhenUsed="0"/>
-    <w:lsdException w:name="Revision" w:semiHidden="0" w:uiPriority="71" w:unhideWhenUsed="0"/>
-    <w:lsdException w:name="List Paragraph" w:semiHidden="0" w:uiPriority="72" w:unhideWhenUsed="0"/>
-    <w:lsdException w:name="Quote" w:semiHidden="0" w:uiPriority="73" w:unhideWhenUsed="0"/>
-    <w:lsdException w:name="Intense Quote" w:semiHidden="0" w:uiPriority="60" w:unhideWhenUsed="0"/>
-    <w:lsdException w:name="Medium List 2 Accent 1" w:semiHidden="0" w:uiPriority="61" w:unhideWhenUsed="0"/>
-    <w:lsdException w:name="Medium Grid 1 Accent 1" w:semiHidden="0" w:uiPriority="62" w:unhideWhenUsed="0"/>
-    <w:lsdException w:name="Medium Grid 2 Accent 1" w:semiHidden="0" w:uiPriority="63" w:unhideWhenUsed="0"/>
-    <w:lsdException w:name="Medium Grid 3 Accent 1" w:semiHidden="0" w:uiPriority="64" w:unhideWhenUsed="0"/>
-    <w:lsdException w:name="Dark List Accent 1" w:semiHidden="0" w:uiPriority="65" w:unhideWhenUsed="0"/>
-    <w:lsdException w:name="Colorful Shading Accent 1" w:semiHidden="0" w:uiPriority="66" w:unhideWhenUsed="0"/>
-    <w:lsdException w:name="Colorful List Accent 1" w:semiHidden="0" w:uiPriority="67" w:unhideWhenUsed="0"/>
-    <w:lsdException w:name="Colorful Grid Accent 1" w:semiHidden="0" w:uiPriority="68" w:unhideWhenUsed="0"/>
-    <w:lsdException w:name="Light Shading Accent 2" w:semiHidden="0" w:uiPriority="69" w:unhideWhenUsed="0"/>
-    <w:lsdException w:name="Light List Accent 2" w:semiHidden="0" w:uiPriority="70" w:unhideWhenUsed="0"/>
-    <w:lsdException w:name="Light Grid Accent 2" w:semiHidden="0" w:uiPriority="71" w:unhideWhenUsed="0"/>
-    <w:lsdException w:name="Medium Shading 1 Accent 2" w:semiHidden="0" w:uiPriority="72" w:unhideWhenUsed="0"/>
-    <w:lsdException w:name="Medium Shading 2 Accent 2" w:semiHidden="0" w:uiPriority="73" w:unhideWhenUsed="0"/>
-    <w:lsdException w:name="Medium List 1 Accent 2" w:semiHidden="0" w:uiPriority="60" w:unhideWhenUsed="0"/>
-    <w:lsdException w:name="Medium List 2 Accent 2" w:semiHidden="0" w:uiPriority="61" w:unhideWhenUsed="0"/>
-    <w:lsdException w:name="Medium Grid 1 Accent 2" w:semiHidden="0" w:uiPriority="62" w:unhideWhenUsed="0"/>
-    <w:lsdException w:name="Medium Grid 2 Accent 2" w:semiHidden="0" w:uiPriority="63" w:unhideWhenUsed="0"/>
-    <w:lsdException w:name="Medium Grid 3 Accent 2" w:semiHidden="0" w:uiPriority="64" w:unhideWhenUsed="0"/>
-    <w:lsdException w:name="Dark List Accent 2" w:semiHidden="0" w:uiPriority="65" w:unhideWhenUsed="0"/>
-    <w:lsdException w:name="Colorful Shading Accent 2" w:semiHidden="0" w:uiPriority="66" w:unhideWhenUsed="0"/>
-    <w:lsdException w:name="Colorful List Accent 2" w:semiHidden="0" w:uiPriority="67" w:unhideWhenUsed="0"/>
-    <w:lsdException w:name="Colorful Grid Accent 2" w:semiHidden="0" w:uiPriority="68" w:unhideWhenUsed="0"/>
-    <w:lsdException w:name="Light Shading Accent 3" w:semiHidden="0" w:uiPriority="69" w:unhideWhenUsed="0"/>
-    <w:lsdException w:name="Light List Accent 3" w:semiHidden="0" w:uiPriority="70" w:unhideWhenUsed="0"/>
-    <w:lsdException w:name="Light Grid Accent 3" w:semiHidden="0" w:uiPriority="71" w:unhideWhenUsed="0"/>
-    <w:lsdException w:name="Medium Shading 1 Accent 3" w:semiHidden="0" w:uiPriority="72" w:unhideWhenUsed="0"/>
-    <w:lsdException w:name="Medium Shading 2 Accent 3" w:semiHidden="0" w:uiPriority="73" w:unhideWhenUsed="0"/>
-    <w:lsdException w:name="Medium List 1 Accent 3" w:semiHidden="0" w:uiPriority="60" w:unhideWhenUsed="0"/>
-    <w:lsdException w:name="Medium List 2 Accent 3" w:semiHidden="0" w:uiPriority="61" w:unhideWhenUsed="0"/>
-    <w:lsdException w:name="Medium Grid 1 Accent 3" w:semiHidden="0" w:uiPriority="62" w:unhideWhenUsed="0"/>
-    <w:lsdException w:name="Medium Grid 2 Accent 3" w:semiHidden="0" w:uiPriority="63" w:unhideWhenUsed="0"/>
-    <w:lsdException w:name="Medium Grid 3 Accent 3" w:semiHidden="0" w:uiPriority="64" w:unhideWhenUsed="0"/>
-    <w:lsdException w:name="Dark List Accent 3" w:semiHidden="0" w:uiPriority="65" w:unhideWhenUsed="0"/>
-    <w:lsdException w:name="Colorful Shading Accent 3" w:semiHidden="0" w:uiPriority="66" w:unhideWhenUsed="0"/>
-    <w:lsdException w:name="Colorful List Accent 3" w:semiHidden="0" w:uiPriority="67" w:unhideWhenUsed="0"/>
-    <w:lsdException w:name="Colorful Grid Accent 3" w:semiHidden="0" w:uiPriority="68" w:unhideWhenUsed="0"/>
-    <w:lsdException w:name="Light Shading Accent 4" w:semiHidden="0" w:uiPriority="69" w:unhideWhenUsed="0"/>
-    <w:lsdException w:name="Light List Accent 4" w:semiHidden="0" w:uiPriority="70" w:unhideWhenUsed="0"/>
-    <w:lsdException w:name="Light Grid Accent 4" w:semiHidden="0" w:uiPriority="71" w:unhideWhenUsed="0"/>
-    <w:lsdException w:name="Medium Shading 1 Accent 4" w:semiHidden="0" w:uiPriority="72" w:unhideWhenUsed="0"/>
-    <w:lsdException w:name="Medium Shading 2 Accent 4" w:semiHidden="0" w:uiPriority="73" w:unhideWhenUsed="0"/>
-    <w:lsdException w:name="Medium List 1 Accent 4" w:semiHidden="0" w:uiPriority="60" w:unhideWhenUsed="0"/>
-    <w:lsdException w:name="Medium List 2 Accent 4" w:semiHidden="0" w:uiPriority="61" w:unhideWhenUsed="0"/>
-    <w:lsdException w:name="Medium Grid 1 Accent 4" w:semiHidden="0" w:uiPriority="62" w:unhideWhenUsed="0"/>
-    <w:lsdException w:name="Medium Grid 2 Accent 4" w:semiHidden="0" w:uiPriority="63" w:unhideWhenUsed="0"/>
-    <w:lsdException w:name="Medium Grid 3 Accent 4" w:semiHidden="0" w:uiPriority="64" w:unhideWhenUsed="0"/>
-    <w:lsdException w:name="Dark List Accent 4" w:semiHidden="0" w:uiPriority="65" w:unhideWhenUsed="0"/>
-    <w:lsdException w:name="Colorful Shading Accent 4" w:semiHidden="0" w:uiPriority="66" w:unhideWhenUsed="0"/>
-    <w:lsdException w:name="Colorful List Accent 4" w:semiHidden="0" w:uiPriority="67" w:unhideWhenUsed="0"/>
-    <w:lsdException w:name="Colorful Grid Accent 4" w:semiHidden="0" w:uiPriority="68" w:unhideWhenUsed="0"/>
-    <w:lsdException w:name="Light Shading Accent 5" w:semiHidden="0" w:uiPriority="69" w:unhideWhenUsed="0"/>
-    <w:lsdException w:name="Light List Accent 5" w:semiHidden="0" w:uiPriority="70" w:unhideWhenUsed="0"/>
-    <w:lsdException w:name="Light Grid Accent 5" w:semiHidden="0" w:uiPriority="71" w:unhideWhenUsed="0"/>
-    <w:lsdException w:name="Medium Shading 1 Accent 5" w:semiHidden="0" w:uiPriority="72" w:unhideWhenUsed="0"/>
-    <w:lsdException w:name="Medium Shading 2 Accent 5" w:semiHidden="0" w:uiPriority="73" w:unhideWhenUsed="0"/>
-    <w:lsdException w:name="Medium List 1 Accent 5" w:semiHidden="0" w:uiPriority="60" w:unhideWhenUsed="0"/>
-    <w:lsdException w:name="Medium List 2 Accent 5" w:semiHidden="0" w:uiPriority="61" w:unhideWhenUsed="0"/>
-    <w:lsdException w:name="Medium Grid 1 Accent 5" w:semiHidden="0" w:uiPriority="62" w:unhideWhenUsed="0"/>
-    <w:lsdException w:name="Medium Grid 2 Accent 5" w:semiHidden="0" w:uiPriority="63" w:unhideWhenUsed="0"/>
-    <w:lsdException w:name="Medium Grid 3 Accent 5" w:semiHidden="0" w:uiPriority="64" w:unhideWhenUsed="0"/>
-    <w:lsdException w:name="Dark List Accent 5" w:semiHidden="0" w:uiPriority="65" w:unhideWhenUsed="0"/>
-    <w:lsdException w:name="Colorful Shading Accent 5" w:semiHidden="0" w:uiPriority="66" w:unhideWhenUsed="0"/>
-    <w:lsdException w:name="Colorful List Accent 5" w:semiHidden="0" w:uiPriority="67" w:unhideWhenUsed="0"/>
-    <w:lsdException w:name="Colorful Grid Accent 5" w:semiHidden="0" w:uiPriority="68" w:unhideWhenUsed="0"/>
-    <w:lsdException w:name="Light Shading Accent 6" w:semiHidden="0" w:uiPriority="69" w:unhideWhenUsed="0"/>
-    <w:lsdException w:name="Light List Accent 6" w:semiHidden="0" w:uiPriority="70" w:unhideWhenUsed="0"/>
-    <w:lsdException w:name="Light Grid Accent 6" w:semiHidden="0" w:uiPriority="71" w:unhideWhenUsed="0"/>
-    <w:lsdException w:name="Medium Shading 1 Accent 6" w:semiHidden="0" w:uiPriority="72" w:unhideWhenUsed="0"/>
-    <w:lsdException w:name="Medium Shading 2 Accent 6" w:semiHidden="0" w:uiPriority="73" w:unhideWhenUsed="0"/>
-    <w:lsdException w:name="Medium List 1 Accent 6" w:semiHidden="0" w:uiPriority="19" w:unhideWhenUsed="0" w:qFormat="1"/>
-    <w:lsdException w:name="Medium List 2 Accent 6" w:semiHidden="0" w:uiPriority="21" w:unhideWhenUsed="0" w:qFormat="1"/>
-    <w:lsdException w:name="Medium Grid 1 Accent 6" w:semiHidden="0" w:uiPriority="31" w:unhideWhenUsed="0" w:qFormat="1"/>
-    <w:lsdException w:name="Medium Grid 2 Accent 6" w:semiHidden="0" w:uiPriority="32" w:unhideWhenUsed="0" w:qFormat="1"/>
-    <w:lsdException w:name="Medium Grid 3 Accent 6" w:semiHidden="0" w:uiPriority="33" w:unhideWhenUsed="0" w:qFormat="1"/>
-    <w:lsdException w:name="Dark List Accent 6" w:semiHidden="0" w:uiPriority="37" w:unhideWhenUsed="0"/>
-    <w:lsdException w:name="Colorful Shading Accent 6" w:semiHidden="0" w:uiPriority="39" w:unhideWhenUsed="0" w:qFormat="1"/>
-    <w:lsdException w:name="Colorful List Accent 6" w:semiHidden="0" w:uiPriority="72" w:unhideWhenUsed="0"/>
-    <w:lsdException w:name="Colorful Grid Accent 6" w:semiHidden="0" w:uiPriority="73" w:unhideWhenUsed="0"/>
-    <w:lsdException w:name="Subtle Emphasis" w:semiHidden="0" w:uiPriority="19" w:unhideWhenUsed="0" w:qFormat="1"/>
-    <w:lsdException w:name="Intense Emphasis" w:semiHidden="0" w:uiPriority="21" w:unhideWhenUsed="0" w:qFormat="1"/>
-    <w:lsdException w:name="Subtle Reference" w:semiHidden="0" w:uiPriority="31" w:unhideWhenUsed="0" w:qFormat="1"/>
-    <w:lsdException w:name="Intense Reference" w:semiHidden="0" w:uiPriority="32" w:unhideWhenUsed="0" w:qFormat="1"/>
-    <w:lsdException w:name="Book Title" w:semiHidden="0" w:uiPriority="33" w:unhideWhenUsed="0" w:qFormat="1"/>
-    <w:lsdException w:name="Bibliography" w:uiPriority="37"/>
-    <w:lsdException w:name="TOC Heading" w:uiPriority="39" w:qFormat="1"/>
-  </w:latentStyles>
-  <w:style w:type="paragraph" w:default="1" w:styleId="Normal">
-    <w:name w:val="Normal"/>
-    <w:qFormat/>
-    <w:rsid w:val="004246FE"/>
+  <w:style w:type="paragraph" w:styleId="Header">
+    <w:name w:val="header"/>
+    <w:basedOn w:val="Normal"/>
+    <w:link w:val="HeaderChar"/>
+    <w:uiPriority w:val="99"/>
+    <w:unhideWhenUsed/>
+    <w:rsid w:val="00EC2F95"/>
+    <w:pPr>
+      <w:tabs>
+        <w:tab w:val="center" w:pos="4680"/>
+        <w:tab w:val="right" w:pos="9360"/>
+      </w:tabs>
+    </w:pPr>
+  </w:style>
+  <w:style w:type="character" w:customStyle="1" w:styleId="HeaderChar">
+    <w:name w:val="Header Char"/>
+    <w:basedOn w:val="DefaultParagraphFont"/>
+    <w:link w:val="Header"/>
+    <w:uiPriority w:val="99"/>
+    <w:rsid w:val="00EC2F95"/>
     <w:rPr>
       <w:sz w:val="22"/>
       <w:szCs w:val="22"/>
       <w:lang w:eastAsia="zh-CN"/>
     </w:rPr>
   </w:style>
-  <w:style w:type="character" w:default="1" w:styleId="DefaultParagraphFont">
-    <w:name w:val="Default Paragraph Font"/>
-    <w:uiPriority w:val="1"/>
-    <w:semiHidden/>
+  <w:style w:type="paragraph" w:styleId="Footer">
+    <w:name w:val="footer"/>
+    <w:basedOn w:val="Normal"/>
+    <w:link w:val="FooterChar"/>
+    <w:uiPriority w:val="99"/>
     <w:unhideWhenUsed/>
+    <w:rsid w:val="00EC2F95"/>
+    <w:pPr>
+      <w:tabs>
+        <w:tab w:val="center" w:pos="4680"/>
+        <w:tab w:val="right" w:pos="9360"/>
+      </w:tabs>
+    </w:pPr>
   </w:style>
-  <w:style w:type="table" w:default="1" w:styleId="TableNormal">
-    <w:name w:val="Normal Table"/>
+  <w:style w:type="character" w:customStyle="1" w:styleId="FooterChar">
+    <w:name w:val="Footer Char"/>
+    <w:basedOn w:val="DefaultParagraphFont"/>
+    <w:link w:val="Footer"/>
     <w:uiPriority w:val="99"/>
-    <w:semiHidden/>
+    <w:rsid w:val="00EC2F95"/>
+    <w:rPr>
+      <w:sz w:val="22"/>
+      <w:szCs w:val="22"/>
+      <w:lang w:eastAsia="zh-CN"/>
+    </w:rPr>
+  </w:style>
+  <w:style w:type="character" w:styleId="Hyperlink">
+    <w:name w:val="Hyperlink"/>
+    <w:basedOn w:val="DefaultParagraphFont"/>
+    <w:uiPriority w:val="99"/>
     <w:unhideWhenUsed/>
-    <w:tblPr>
-      <w:tblInd w:w="0" w:type="dxa"/>
-      <w:tblCellMar>
-        <w:top w:w="0" w:type="dxa"/>
-        <w:left w:w="108" w:type="dxa"/>
-        <w:bottom w:w="0" w:type="dxa"/>
-        <w:right w:w="108" w:type="dxa"/>
-      </w:tblCellMar>
-    </w:tblPr>
-  </w:style>
-  <w:style w:type="numbering" w:default="1" w:styleId="NoList">
-    <w:name w:val="No List"/>
-    <w:uiPriority w:val="99"/>
-    <w:semiHidden/>
-    <w:unhideWhenUsed/>
-  </w:style>
-  <w:style w:type="paragraph" w:styleId="ListParagraph">
-    <w:name w:val="List Paragraph"/>
-    <w:basedOn w:val="Normal"/>
-    <w:uiPriority w:val="34"/>
-    <w:qFormat/>
-    <w:rsid w:val="003B58D0"/>
-    <w:pPr>
-      <w:ind w:left="720"/>
-      <w:contextualSpacing/>
-    </w:pPr>
+    <w:rsid w:val="006D38FA"/>
+    <w:rPr>
+      <w:color w:val="0000FF" w:themeColor="hyperlink"/>
+      <w:u w:val="single"/>
+    </w:rPr>
   </w:style>
 </w:styles>
 </file>

</xml_diff>

<commit_message>
Finished Part with exception of Bonus question.
</commit_message>
<xml_diff>
--- a/Assignments/Assignment 3/Assignment3.docx
+++ b/Assignments/Assignment 3/Assignment3.docx
@@ -1678,8 +1678,6 @@
         </w:rPr>
         <w:t>leave the default “sniffex.c” filter</w:t>
       </w:r>
-      <w:bookmarkStart w:id="0" w:name="_GoBack"/>
-      <w:bookmarkEnd w:id="0"/>
       <w:r>
         <w:rPr>
           <w:rFonts w:ascii="Times New Roman" w:hAnsi="Times New Roman"/>
@@ -2271,6 +2269,353 @@
     </w:p>
     <w:p>
       <w:pPr>
+        <w:spacing w:before="40" w:after="40"/>
+        <w:jc w:val="both"/>
+        <w:rPr>
+          <w:rFonts w:ascii="Times New Roman" w:hAnsi="Times New Roman"/>
+        </w:rPr>
+      </w:pPr>
+    </w:p>
+    <w:p>
+      <w:pPr>
+        <w:spacing w:before="40" w:after="40"/>
+        <w:jc w:val="both"/>
+        <w:rPr>
+          <w:rFonts w:ascii="Times New Roman" w:hAnsi="Times New Roman"/>
+          <w:color w:val="0070C0"/>
+        </w:rPr>
+      </w:pPr>
+      <w:r>
+        <w:rPr>
+          <w:rFonts w:ascii="Times New Roman" w:hAnsi="Times New Roman"/>
+          <w:color w:val="0070C0"/>
+        </w:rPr>
+        <w:t xml:space="preserve">We will designate ‘SEEDUbuntu9-Aug-2010’ as Victim and </w:t>
+      </w:r>
+      <w:r>
+        <w:rPr>
+          <w:rFonts w:ascii="Times New Roman" w:hAnsi="Times New Roman"/>
+          <w:color w:val="0070C0"/>
+        </w:rPr>
+        <w:t>‘SEEDUbuntu9-Aug-2010</w:t>
+      </w:r>
+      <w:r>
+        <w:rPr>
+          <w:rFonts w:ascii="Times New Roman" w:hAnsi="Times New Roman"/>
+          <w:color w:val="0070C0"/>
+        </w:rPr>
+        <w:t>_</w:t>
+      </w:r>
+      <w:r>
+        <w:rPr>
+          <w:rFonts w:ascii="Times New Roman" w:hAnsi="Times New Roman"/>
+          <w:color w:val="0070C0"/>
+        </w:rPr>
+        <w:t>VM2</w:t>
+      </w:r>
+      <w:r>
+        <w:rPr>
+          <w:rFonts w:ascii="Times New Roman" w:hAnsi="Times New Roman"/>
+          <w:color w:val="0070C0"/>
+        </w:rPr>
+        <w:t>” as Attacker.  B</w:t>
+      </w:r>
+      <w:r>
+        <w:rPr>
+          <w:rFonts w:ascii="Times New Roman" w:hAnsi="Times New Roman"/>
+          <w:color w:val="0070C0"/>
+        </w:rPr>
+        <w:t>oth VMs running:</w:t>
+      </w:r>
+    </w:p>
+    <w:p>
+      <w:pPr>
+        <w:spacing w:before="40" w:after="40"/>
+        <w:jc w:val="both"/>
+        <w:rPr>
+          <w:rFonts w:ascii="Times New Roman" w:hAnsi="Times New Roman"/>
+          <w:color w:val="0070C0"/>
+        </w:rPr>
+      </w:pPr>
+    </w:p>
+    <w:p>
+      <w:pPr>
+        <w:spacing w:before="40" w:after="40"/>
+        <w:jc w:val="both"/>
+        <w:rPr>
+          <w:rFonts w:ascii="Times New Roman" w:hAnsi="Times New Roman"/>
+        </w:rPr>
+      </w:pPr>
+      <w:r>
+        <w:rPr>
+          <w:noProof/>
+          <w:lang w:eastAsia="en-US"/>
+        </w:rPr>
+        <w:drawing>
+          <wp:inline distT="0" distB="0" distL="0" distR="0" wp14:anchorId="372D0C13" wp14:editId="4FB323C0">
+            <wp:extent cx="5943600" cy="2519680"/>
+            <wp:effectExtent l="0" t="0" r="0" b="0"/>
+            <wp:docPr id="9" name="Picture 9"/>
+            <wp:cNvGraphicFramePr>
+              <a:graphicFrameLocks xmlns:a="http://schemas.openxmlformats.org/drawingml/2006/main" noChangeAspect="1"/>
+            </wp:cNvGraphicFramePr>
+            <a:graphic xmlns:a="http://schemas.openxmlformats.org/drawingml/2006/main">
+              <a:graphicData uri="http://schemas.openxmlformats.org/drawingml/2006/picture">
+                <pic:pic xmlns:pic="http://schemas.openxmlformats.org/drawingml/2006/picture">
+                  <pic:nvPicPr>
+                    <pic:cNvPr id="1" name=""/>
+                    <pic:cNvPicPr/>
+                  </pic:nvPicPr>
+                  <pic:blipFill>
+                    <a:blip r:embed="rId18"/>
+                    <a:stretch>
+                      <a:fillRect/>
+                    </a:stretch>
+                  </pic:blipFill>
+                  <pic:spPr>
+                    <a:xfrm>
+                      <a:off x="0" y="0"/>
+                      <a:ext cx="5943600" cy="2519680"/>
+                    </a:xfrm>
+                    <a:prstGeom prst="rect">
+                      <a:avLst/>
+                    </a:prstGeom>
+                  </pic:spPr>
+                </pic:pic>
+              </a:graphicData>
+            </a:graphic>
+          </wp:inline>
+        </w:drawing>
+      </w:r>
+    </w:p>
+    <w:p>
+      <w:pPr>
+        <w:spacing w:before="40" w:after="40"/>
+        <w:jc w:val="both"/>
+        <w:rPr>
+          <w:rFonts w:ascii="Times New Roman" w:hAnsi="Times New Roman"/>
+        </w:rPr>
+      </w:pPr>
+    </w:p>
+    <w:p>
+      <w:pPr>
+        <w:rPr>
+          <w:rFonts w:ascii="Times New Roman" w:hAnsi="Times New Roman"/>
+        </w:rPr>
+      </w:pPr>
+      <w:r>
+        <w:rPr>
+          <w:rFonts w:ascii="Times New Roman" w:hAnsi="Times New Roman"/>
+        </w:rPr>
+        <w:br w:type="page"/>
+      </w:r>
+    </w:p>
+    <w:p>
+      <w:pPr>
+        <w:spacing w:before="40" w:after="40"/>
+        <w:jc w:val="both"/>
+        <w:rPr>
+          <w:rFonts w:ascii="Times New Roman" w:hAnsi="Times New Roman"/>
+          <w:color w:val="0070C0"/>
+        </w:rPr>
+      </w:pPr>
+      <w:r>
+        <w:rPr>
+          <w:rFonts w:ascii="Times New Roman" w:hAnsi="Times New Roman"/>
+          <w:color w:val="0070C0"/>
+        </w:rPr>
+        <w:lastRenderedPageBreak/>
+        <w:t>Here’s the ARP table prior to the attack:</w:t>
+      </w:r>
+    </w:p>
+    <w:p>
+      <w:pPr>
+        <w:spacing w:before="40" w:after="40"/>
+        <w:jc w:val="both"/>
+        <w:rPr>
+          <w:rFonts w:ascii="Times New Roman" w:hAnsi="Times New Roman"/>
+          <w:color w:val="0070C0"/>
+        </w:rPr>
+      </w:pPr>
+    </w:p>
+    <w:p>
+      <w:pPr>
+        <w:spacing w:before="40" w:after="40"/>
+        <w:jc w:val="both"/>
+        <w:rPr>
+          <w:rFonts w:ascii="Times New Roman" w:hAnsi="Times New Roman"/>
+          <w:color w:val="0070C0"/>
+        </w:rPr>
+      </w:pPr>
+      <w:r>
+        <w:rPr>
+          <w:noProof/>
+          <w:lang w:eastAsia="en-US"/>
+        </w:rPr>
+        <w:drawing>
+          <wp:inline distT="0" distB="0" distL="0" distR="0" wp14:anchorId="554C822A" wp14:editId="1F6D5CB2">
+            <wp:extent cx="5943600" cy="2510790"/>
+            <wp:effectExtent l="0" t="0" r="0" b="3810"/>
+            <wp:docPr id="10" name="Picture 10"/>
+            <wp:cNvGraphicFramePr>
+              <a:graphicFrameLocks xmlns:a="http://schemas.openxmlformats.org/drawingml/2006/main" noChangeAspect="1"/>
+            </wp:cNvGraphicFramePr>
+            <a:graphic xmlns:a="http://schemas.openxmlformats.org/drawingml/2006/main">
+              <a:graphicData uri="http://schemas.openxmlformats.org/drawingml/2006/picture">
+                <pic:pic xmlns:pic="http://schemas.openxmlformats.org/drawingml/2006/picture">
+                  <pic:nvPicPr>
+                    <pic:cNvPr id="1" name=""/>
+                    <pic:cNvPicPr/>
+                  </pic:nvPicPr>
+                  <pic:blipFill>
+                    <a:blip r:embed="rId19"/>
+                    <a:stretch>
+                      <a:fillRect/>
+                    </a:stretch>
+                  </pic:blipFill>
+                  <pic:spPr>
+                    <a:xfrm>
+                      <a:off x="0" y="0"/>
+                      <a:ext cx="5943600" cy="2510790"/>
+                    </a:xfrm>
+                    <a:prstGeom prst="rect">
+                      <a:avLst/>
+                    </a:prstGeom>
+                  </pic:spPr>
+                </pic:pic>
+              </a:graphicData>
+            </a:graphic>
+          </wp:inline>
+        </w:drawing>
+      </w:r>
+    </w:p>
+    <w:p>
+      <w:pPr>
+        <w:spacing w:before="40" w:after="40"/>
+        <w:jc w:val="both"/>
+        <w:rPr>
+          <w:rFonts w:ascii="Times New Roman" w:hAnsi="Times New Roman"/>
+        </w:rPr>
+      </w:pPr>
+    </w:p>
+    <w:p>
+      <w:pPr>
+        <w:spacing w:before="40" w:after="40"/>
+        <w:jc w:val="both"/>
+        <w:rPr>
+          <w:rFonts w:ascii="Times New Roman" w:hAnsi="Times New Roman"/>
+        </w:rPr>
+      </w:pPr>
+    </w:p>
+    <w:p>
+      <w:pPr>
+        <w:spacing w:before="40" w:after="40"/>
+        <w:jc w:val="both"/>
+        <w:rPr>
+          <w:rFonts w:ascii="Times New Roman" w:hAnsi="Times New Roman"/>
+          <w:color w:val="0070C0"/>
+        </w:rPr>
+      </w:pPr>
+      <w:r>
+        <w:rPr>
+          <w:rFonts w:ascii="Times New Roman" w:hAnsi="Times New Roman"/>
+          <w:color w:val="0070C0"/>
+        </w:rPr>
+        <w:t>Setting up the attack:</w:t>
+      </w:r>
+    </w:p>
+    <w:p>
+      <w:pPr>
+        <w:spacing w:before="40" w:after="40"/>
+        <w:jc w:val="both"/>
+        <w:rPr>
+          <w:rFonts w:ascii="Times New Roman" w:hAnsi="Times New Roman"/>
+        </w:rPr>
+      </w:pPr>
+    </w:p>
+    <w:p>
+      <w:pPr>
+        <w:spacing w:before="40" w:after="40"/>
+        <w:jc w:val="both"/>
+        <w:rPr>
+          <w:rFonts w:ascii="Times New Roman" w:hAnsi="Times New Roman"/>
+        </w:rPr>
+      </w:pPr>
+      <w:r>
+        <w:rPr>
+          <w:noProof/>
+          <w:lang w:eastAsia="en-US"/>
+        </w:rPr>
+        <w:drawing>
+          <wp:inline distT="0" distB="0" distL="0" distR="0" wp14:anchorId="2F76BD5D" wp14:editId="14B800D4">
+            <wp:extent cx="5943600" cy="2514600"/>
+            <wp:effectExtent l="0" t="0" r="0" b="0"/>
+            <wp:docPr id="14" name="Picture 14"/>
+            <wp:cNvGraphicFramePr>
+              <a:graphicFrameLocks xmlns:a="http://schemas.openxmlformats.org/drawingml/2006/main" noChangeAspect="1"/>
+            </wp:cNvGraphicFramePr>
+            <a:graphic xmlns:a="http://schemas.openxmlformats.org/drawingml/2006/main">
+              <a:graphicData uri="http://schemas.openxmlformats.org/drawingml/2006/picture">
+                <pic:pic xmlns:pic="http://schemas.openxmlformats.org/drawingml/2006/picture">
+                  <pic:nvPicPr>
+                    <pic:cNvPr id="1" name=""/>
+                    <pic:cNvPicPr/>
+                  </pic:nvPicPr>
+                  <pic:blipFill>
+                    <a:blip r:embed="rId20"/>
+                    <a:stretch>
+                      <a:fillRect/>
+                    </a:stretch>
+                  </pic:blipFill>
+                  <pic:spPr>
+                    <a:xfrm>
+                      <a:off x="0" y="0"/>
+                      <a:ext cx="5943600" cy="2514600"/>
+                    </a:xfrm>
+                    <a:prstGeom prst="rect">
+                      <a:avLst/>
+                    </a:prstGeom>
+                  </pic:spPr>
+                </pic:pic>
+              </a:graphicData>
+            </a:graphic>
+          </wp:inline>
+        </w:drawing>
+      </w:r>
+    </w:p>
+    <w:p>
+      <w:pPr>
+        <w:spacing w:before="40" w:after="40"/>
+        <w:jc w:val="both"/>
+        <w:rPr>
+          <w:rFonts w:ascii="Times New Roman" w:hAnsi="Times New Roman"/>
+        </w:rPr>
+      </w:pPr>
+    </w:p>
+    <w:p>
+      <w:pPr>
+        <w:spacing w:before="40" w:after="40"/>
+        <w:jc w:val="both"/>
+        <w:rPr>
+          <w:rFonts w:ascii="Times New Roman" w:hAnsi="Times New Roman"/>
+        </w:rPr>
+      </w:pPr>
+    </w:p>
+    <w:p>
+      <w:pPr>
+        <w:rPr>
+          <w:rFonts w:ascii="Times New Roman" w:hAnsi="Times New Roman"/>
+        </w:rPr>
+      </w:pPr>
+      <w:r>
+        <w:rPr>
+          <w:rFonts w:ascii="Times New Roman" w:hAnsi="Times New Roman"/>
+        </w:rPr>
+        <w:br w:type="page"/>
+      </w:r>
+    </w:p>
+    <w:p>
+      <w:pPr>
         <w:numPr>
           <w:ilvl w:val="0"/>
           <w:numId w:val="7"/>
@@ -2285,8 +2630,119 @@
         <w:rPr>
           <w:rFonts w:ascii="Times New Roman" w:hAnsi="Times New Roman"/>
         </w:rPr>
+        <w:lastRenderedPageBreak/>
         <w:t>Show the ARP table after attack</w:t>
       </w:r>
+    </w:p>
+    <w:p>
+      <w:pPr>
+        <w:spacing w:before="40" w:after="40"/>
+        <w:jc w:val="both"/>
+        <w:rPr>
+          <w:rFonts w:ascii="Times New Roman" w:hAnsi="Times New Roman"/>
+        </w:rPr>
+      </w:pPr>
+    </w:p>
+    <w:p>
+      <w:pPr>
+        <w:spacing w:before="40" w:after="40"/>
+        <w:jc w:val="both"/>
+        <w:rPr>
+          <w:rFonts w:ascii="Times New Roman" w:hAnsi="Times New Roman"/>
+          <w:color w:val="0070C0"/>
+        </w:rPr>
+      </w:pPr>
+      <w:r>
+        <w:rPr>
+          <w:rFonts w:ascii="Times New Roman" w:hAnsi="Times New Roman"/>
+          <w:color w:val="0070C0"/>
+        </w:rPr>
+        <w:t>Here is the ARP table after the attack.  Notice the MAC address change of 192.168.73.2.  It was originally 00:50:56:e6:6b:73 and it changed to “00:0a:0a:0a:0a:0a” which is the MAC address spoofed by the Attacker VM</w:t>
+      </w:r>
+      <w:r>
+        <w:rPr>
+          <w:rFonts w:ascii="Times New Roman" w:hAnsi="Times New Roman"/>
+          <w:color w:val="0070C0"/>
+        </w:rPr>
+        <w:t xml:space="preserve"> using netwag33</w:t>
+      </w:r>
+      <w:bookmarkStart w:id="0" w:name="_GoBack"/>
+      <w:bookmarkEnd w:id="0"/>
+      <w:r>
+        <w:rPr>
+          <w:rFonts w:ascii="Times New Roman" w:hAnsi="Times New Roman"/>
+          <w:color w:val="0070C0"/>
+        </w:rPr>
+        <w:t>.</w:t>
+      </w:r>
+    </w:p>
+    <w:p>
+      <w:pPr>
+        <w:spacing w:before="40" w:after="40"/>
+        <w:jc w:val="both"/>
+        <w:rPr>
+          <w:rFonts w:ascii="Times New Roman" w:hAnsi="Times New Roman"/>
+        </w:rPr>
+      </w:pPr>
+    </w:p>
+    <w:p>
+      <w:pPr>
+        <w:spacing w:before="40" w:after="40"/>
+        <w:jc w:val="both"/>
+        <w:rPr>
+          <w:rFonts w:ascii="Times New Roman" w:hAnsi="Times New Roman"/>
+        </w:rPr>
+      </w:pPr>
+      <w:r>
+        <w:rPr>
+          <w:noProof/>
+          <w:lang w:eastAsia="en-US"/>
+        </w:rPr>
+        <w:drawing>
+          <wp:inline distT="0" distB="0" distL="0" distR="0" wp14:anchorId="7AEE47BB" wp14:editId="33693719">
+            <wp:extent cx="5943600" cy="2519680"/>
+            <wp:effectExtent l="0" t="0" r="0" b="0"/>
+            <wp:docPr id="15" name="Picture 15"/>
+            <wp:cNvGraphicFramePr>
+              <a:graphicFrameLocks xmlns:a="http://schemas.openxmlformats.org/drawingml/2006/main" noChangeAspect="1"/>
+            </wp:cNvGraphicFramePr>
+            <a:graphic xmlns:a="http://schemas.openxmlformats.org/drawingml/2006/main">
+              <a:graphicData uri="http://schemas.openxmlformats.org/drawingml/2006/picture">
+                <pic:pic xmlns:pic="http://schemas.openxmlformats.org/drawingml/2006/picture">
+                  <pic:nvPicPr>
+                    <pic:cNvPr id="1" name=""/>
+                    <pic:cNvPicPr/>
+                  </pic:nvPicPr>
+                  <pic:blipFill>
+                    <a:blip r:embed="rId21"/>
+                    <a:stretch>
+                      <a:fillRect/>
+                    </a:stretch>
+                  </pic:blipFill>
+                  <pic:spPr>
+                    <a:xfrm>
+                      <a:off x="0" y="0"/>
+                      <a:ext cx="5943600" cy="2519680"/>
+                    </a:xfrm>
+                    <a:prstGeom prst="rect">
+                      <a:avLst/>
+                    </a:prstGeom>
+                  </pic:spPr>
+                </pic:pic>
+              </a:graphicData>
+            </a:graphic>
+          </wp:inline>
+        </w:drawing>
+      </w:r>
+    </w:p>
+    <w:p>
+      <w:pPr>
+        <w:spacing w:before="40" w:after="40"/>
+        <w:jc w:val="both"/>
+        <w:rPr>
+          <w:rFonts w:ascii="Times New Roman" w:hAnsi="Times New Roman"/>
+        </w:rPr>
+      </w:pPr>
     </w:p>
     <w:p>
       <w:pPr>
@@ -2485,8 +2941,8 @@
       </w:r>
     </w:p>
     <w:sectPr>
-      <w:headerReference w:type="default" r:id="rId18"/>
-      <w:footerReference w:type="default" r:id="rId19"/>
+      <w:headerReference w:type="default" r:id="rId22"/>
+      <w:footerReference w:type="default" r:id="rId23"/>
       <w:pgSz w:w="12240" w:h="15840"/>
       <w:pgMar w:top="1440" w:right="1440" w:bottom="1440" w:left="1440" w:header="720" w:footer="720" w:gutter="0"/>
       <w:cols w:space="720"/>
@@ -2549,7 +3005,7 @@
           <w:rPr>
             <w:noProof/>
           </w:rPr>
-          <w:t>7</w:t>
+          <w:t>15</w:t>
         </w:r>
         <w:r>
           <w:rPr>

</xml_diff>